<commit_message>
new update on the word document
update on the word document
</commit_message>
<xml_diff>
--- a/Pavel Gichevski - tesina document.docx
+++ b/Pavel Gichevski - tesina document.docx
@@ -751,71 +751,7 @@
           <w:sz w:val="24"/>
           <w:szCs w:val="24"/>
         </w:rPr>
-        <w:t xml:space="preserve">To understand the results of a quality </w:t>
-      </w:r>
-      <w:r>
-        <w:rPr>
-          <w:rFonts w:cstheme="minorHAnsi"/>
-          <w:sz w:val="24"/>
-          <w:szCs w:val="24"/>
-        </w:rPr>
-        <w:t xml:space="preserve">analysis we need to explore them </w:t>
-      </w:r>
-      <w:r>
-        <w:rPr>
-          <w:rFonts w:cstheme="minorHAnsi"/>
-          <w:sz w:val="24"/>
-          <w:szCs w:val="24"/>
-        </w:rPr>
-        <w:t xml:space="preserve">and </w:t>
-      </w:r>
-      <w:r>
-        <w:rPr>
-          <w:rFonts w:cstheme="minorHAnsi"/>
-          <w:sz w:val="24"/>
-          <w:szCs w:val="24"/>
-        </w:rPr>
-        <w:t>capture</w:t>
-      </w:r>
-      <w:r>
-        <w:rPr>
-          <w:rFonts w:cstheme="minorHAnsi"/>
-          <w:sz w:val="24"/>
-          <w:szCs w:val="24"/>
-        </w:rPr>
-        <w:t xml:space="preserve"> </w:t>
-      </w:r>
-      <w:r>
-        <w:rPr>
-          <w:rFonts w:cstheme="minorHAnsi"/>
-          <w:sz w:val="24"/>
-          <w:szCs w:val="24"/>
-        </w:rPr>
-        <w:t>their real quality value</w:t>
-      </w:r>
-      <w:r>
-        <w:rPr>
-          <w:rFonts w:cstheme="minorHAnsi"/>
-          <w:sz w:val="24"/>
-          <w:szCs w:val="24"/>
-        </w:rPr>
-        <w:t xml:space="preserve">. </w:t>
-      </w:r>
-      <w:r>
-        <w:rPr>
-          <w:rFonts w:cstheme="minorHAnsi"/>
-          <w:sz w:val="24"/>
-          <w:szCs w:val="24"/>
-        </w:rPr>
-        <w:t>Generating value from big data</w:t>
-      </w:r>
-      <w:r>
-        <w:rPr>
-          <w:rFonts w:cstheme="minorHAnsi"/>
-          <w:sz w:val="24"/>
-          <w:szCs w:val="24"/>
-        </w:rPr>
-        <w:t xml:space="preserve"> is probably the most important part of a quality analysis because the user needs to make a final decision if the data quality scores are good enough to be used in next computations and statistics software’s, or the data should pertain a new quality analysis with modified settings.</w:t>
+        <w:t>To understand the results of a quality analysis we need to explore them and capture their real quality value. Generating value from big data is probably the most important part of a quality analysis because the user needs to make a final decision if the data quality scores are good enough to be used in next computations and statistics software’s, or the data should pertain a new quality analysis with modified settings.</w:t>
       </w:r>
     </w:p>
     <w:p>
@@ -835,63 +771,7 @@
           <w:sz w:val="24"/>
           <w:szCs w:val="24"/>
         </w:rPr>
-        <w:t xml:space="preserve">The results of a data quality analysis can be improved varying two things: the data object of interest, and the </w:t>
-      </w:r>
-      <w:r>
-        <w:rPr>
-          <w:rFonts w:cstheme="minorHAnsi"/>
-          <w:sz w:val="24"/>
-          <w:szCs w:val="24"/>
-        </w:rPr>
-        <w:t>measures that perform the evaluation</w:t>
-      </w:r>
-      <w:r>
-        <w:rPr>
-          <w:rFonts w:cstheme="minorHAnsi"/>
-          <w:sz w:val="24"/>
-          <w:szCs w:val="24"/>
-        </w:rPr>
-        <w:t>.</w:t>
-      </w:r>
-      <w:r>
-        <w:rPr>
-          <w:rFonts w:cstheme="minorHAnsi"/>
-          <w:sz w:val="24"/>
-          <w:szCs w:val="24"/>
-        </w:rPr>
-        <w:t xml:space="preserve"> </w:t>
-      </w:r>
-      <w:r>
-        <w:rPr>
-          <w:rFonts w:cstheme="minorHAnsi"/>
-          <w:sz w:val="24"/>
-          <w:szCs w:val="24"/>
-        </w:rPr>
-        <w:t>The re definition of the dat</w:t>
-      </w:r>
-      <w:r>
-        <w:rPr>
-          <w:rFonts w:cstheme="minorHAnsi"/>
-          <w:sz w:val="24"/>
-          <w:szCs w:val="24"/>
-        </w:rPr>
-        <w:t>a object</w:t>
-      </w:r>
-      <w:r>
-        <w:rPr>
-          <w:rFonts w:cstheme="minorHAnsi"/>
-          <w:sz w:val="24"/>
-          <w:szCs w:val="24"/>
-        </w:rPr>
-        <w:t xml:space="preserve"> leads to variation of the quality results since each aspect of the data source can be evaluated over set of </w:t>
-      </w:r>
-      <w:r>
-        <w:rPr>
-          <w:rFonts w:cstheme="minorHAnsi"/>
-          <w:sz w:val="24"/>
-          <w:szCs w:val="24"/>
-        </w:rPr>
-        <w:t xml:space="preserve">measures, and vice versa, each configuration of the measures gives different scores. Said that, this thesis founds its place as a support of </w:t>
+        <w:t xml:space="preserve">The results of a data quality analysis can be improved varying two things: the data object of interest, and the measures that perform the evaluation. The re definition of the data object leads to variation of the quality results since each aspect of the data source can be evaluated over set of measures, and vice versa, each configuration of the measures gives different scores. Said that, this thesis founds its place as a support of </w:t>
       </w:r>
       <w:r>
         <w:rPr>
@@ -1239,6 +1119,14 @@
     </w:p>
     <w:sdt>
       <w:sdtPr>
+        <w:rPr>
+          <w:rFonts w:asciiTheme="minorHAnsi" w:eastAsiaTheme="minorEastAsia" w:hAnsiTheme="minorHAnsi" w:cstheme="minorBidi"/>
+          <w:b w:val="0"/>
+          <w:bCs w:val="0"/>
+          <w:smallCaps w:val="0"/>
+          <w:sz w:val="22"/>
+          <w:szCs w:val="22"/>
+        </w:rPr>
         <w:id w:val="-269543181"/>
         <w:docPartObj>
           <w:docPartGallery w:val="Table of Contents"/>
@@ -1247,11 +1135,7 @@
       </w:sdtPr>
       <w:sdtEndPr>
         <w:rPr>
-          <w:rFonts w:asciiTheme="minorHAnsi" w:eastAsiaTheme="minorEastAsia" w:hAnsiTheme="minorHAnsi" w:cstheme="minorBidi"/>
-          <w:smallCaps w:val="0"/>
           <w:noProof/>
-          <w:sz w:val="22"/>
-          <w:szCs w:val="22"/>
         </w:rPr>
       </w:sdtEndPr>
       <w:sdtContent>
@@ -1892,44 +1776,22 @@
     <w:p>
       <w:pPr>
         <w:pStyle w:val="Heading1"/>
-        <w:rPr>
-          <w:rFonts w:asciiTheme="minorHAnsi" w:hAnsiTheme="minorHAnsi" w:cstheme="minorHAnsi"/>
-        </w:rPr>
-      </w:pPr>
-      <w:bookmarkStart w:id="1" w:name="_Toc509526177"/>
-      <w:r>
-        <w:rPr>
-          <w:rFonts w:asciiTheme="minorHAnsi" w:hAnsiTheme="minorHAnsi" w:cstheme="minorHAnsi"/>
-        </w:rPr>
+      </w:pPr>
+      <w:r>
         <w:lastRenderedPageBreak/>
         <w:t>chapter 1</w:t>
       </w:r>
-      <w:bookmarkEnd w:id="1"/>
-    </w:p>
-    <w:p>
-      <w:pPr>
-        <w:pStyle w:val="Title"/>
-        <w:rPr>
-          <w:rFonts w:asciiTheme="minorHAnsi" w:eastAsiaTheme="minorEastAsia" w:hAnsiTheme="minorHAnsi" w:cstheme="minorHAnsi"/>
-          <w:sz w:val="22"/>
-          <w:szCs w:val="22"/>
-        </w:rPr>
-      </w:pPr>
-    </w:p>
-    <w:p>
-      <w:pPr>
-        <w:pStyle w:val="Title"/>
-        <w:rPr>
-          <w:rFonts w:asciiTheme="minorHAnsi" w:hAnsiTheme="minorHAnsi" w:cstheme="minorHAnsi"/>
-          <w:b/>
+    </w:p>
+    <w:p>
+      <w:pPr>
+        <w:pStyle w:val="Heading1"/>
+        <w:rPr>
           <w:sz w:val="72"/>
           <w:szCs w:val="72"/>
         </w:rPr>
       </w:pPr>
       <w:r>
         <w:rPr>
-          <w:rFonts w:asciiTheme="minorHAnsi" w:hAnsiTheme="minorHAnsi" w:cstheme="minorHAnsi"/>
-          <w:b/>
           <w:sz w:val="72"/>
           <w:szCs w:val="72"/>
         </w:rPr>
@@ -1952,7 +1814,7 @@
           <w:szCs w:val="36"/>
         </w:rPr>
       </w:pPr>
-      <w:bookmarkStart w:id="2" w:name="_Toc509526178"/>
+      <w:bookmarkStart w:id="1" w:name="_Toc509526178"/>
       <w:r>
         <w:rPr>
           <w:sz w:val="36"/>
@@ -1967,48 +1829,58 @@
         </w:rPr>
         <w:t>General</w:t>
       </w:r>
+      <w:bookmarkEnd w:id="1"/>
+    </w:p>
+    <w:p>
+      <w:pPr>
+        <w:rPr>
+          <w:rFonts w:cstheme="minorHAnsi"/>
+        </w:rPr>
+      </w:pPr>
+    </w:p>
+    <w:p>
+      <w:pPr>
+        <w:jc w:val="both"/>
+        <w:rPr>
+          <w:rFonts w:cstheme="minorHAnsi"/>
+          <w:sz w:val="24"/>
+          <w:szCs w:val="24"/>
+        </w:rPr>
+      </w:pPr>
+      <w:r>
+        <w:rPr>
+          <w:rFonts w:cstheme="minorHAnsi"/>
+          <w:sz w:val="24"/>
+          <w:szCs w:val="24"/>
+        </w:rPr>
+        <w:t>Since the beginning of the 21</w:t>
+      </w:r>
+      <w:r>
+        <w:rPr>
+          <w:rFonts w:cstheme="minorHAnsi"/>
+          <w:sz w:val="24"/>
+          <w:szCs w:val="24"/>
+          <w:vertAlign w:val="superscript"/>
+        </w:rPr>
+        <w:t>st</w:t>
+      </w:r>
+      <w:r>
+        <w:rPr>
+          <w:rFonts w:cstheme="minorHAnsi"/>
+          <w:sz w:val="24"/>
+          <w:szCs w:val="24"/>
+        </w:rPr>
+        <w:t xml:space="preserve"> century and the massive i</w:t>
+      </w:r>
+      <w:bookmarkStart w:id="2" w:name="_GoBack"/>
       <w:bookmarkEnd w:id="2"/>
-    </w:p>
-    <w:p>
-      <w:pPr>
-        <w:rPr>
-          <w:rFonts w:cstheme="minorHAnsi"/>
-        </w:rPr>
-      </w:pPr>
-    </w:p>
-    <w:p>
-      <w:pPr>
-        <w:jc w:val="both"/>
-        <w:rPr>
-          <w:rFonts w:cstheme="minorHAnsi"/>
-          <w:sz w:val="24"/>
-          <w:szCs w:val="24"/>
-        </w:rPr>
-      </w:pPr>
-      <w:r>
-        <w:rPr>
-          <w:rFonts w:cstheme="minorHAnsi"/>
-          <w:sz w:val="24"/>
-          <w:szCs w:val="24"/>
-        </w:rPr>
-        <w:t>Since the beginning of the 21</w:t>
-      </w:r>
-      <w:r>
-        <w:rPr>
-          <w:rFonts w:cstheme="minorHAnsi"/>
-          <w:sz w:val="24"/>
-          <w:szCs w:val="24"/>
-          <w:vertAlign w:val="superscript"/>
-        </w:rPr>
-        <w:t>st</w:t>
-      </w:r>
-      <w:r>
-        <w:rPr>
-          <w:rFonts w:cstheme="minorHAnsi"/>
-          <w:sz w:val="24"/>
-          <w:szCs w:val="24"/>
-        </w:rPr>
-        <w:t xml:space="preserve"> century and the massive internet coverage that the world now has, we are witnesses of big changes in the technologies. Not so long ago it was possible to read the news on our phones, to search for job opportunities, or even to chat with someone over the internet and be “online” without interruption. With this change every IT company oriented their services and adapted to the new era. This lead to the Internet of Things, to Cloud computing, and AI. As the technologies started being accepted by the world a lot of information started to be accumulated, processed, and even bargained on the market. Just the fact that we carry over 100GB of data on over phone tells us how the measurements and processing power changed with the years.</w:t>
+      <w:r>
+        <w:rPr>
+          <w:rFonts w:cstheme="minorHAnsi"/>
+          <w:sz w:val="24"/>
+          <w:szCs w:val="24"/>
+        </w:rPr>
+        <w:t>nternet coverage that the world now has, we are witnesses of big changes in the technologies. Not so long ago it was possible to read the news on our phones, to search for job opportunities, or even to chat with someone over the internet and be “online” without interruption. With this change every IT company oriented their services and adapted to the new era. This lead to the Internet of Things, to Cloud computing, and AI. As the technologies started being accepted by the world a lot of information started to be accumulated, processed, and even bargained on the market. Just the fact that we carry over 100GB of data on over phone tells us how the measurements and processing power changed with the years.</w:t>
       </w:r>
     </w:p>
     <w:p>
@@ -2173,7 +2045,6 @@
       <w:r>
         <w:rPr>
           <w:rFonts w:cstheme="minorHAnsi"/>
-          <w:lang w:val="it-IT"/>
         </w:rPr>
         <w:br/>
       </w:r>
@@ -3258,15 +3129,9 @@
     <w:p>
       <w:pPr>
         <w:pStyle w:val="Heading1"/>
-        <w:rPr>
-          <w:rFonts w:asciiTheme="minorHAnsi" w:hAnsiTheme="minorHAnsi" w:cstheme="minorHAnsi"/>
-        </w:rPr>
       </w:pPr>
       <w:bookmarkStart w:id="3" w:name="_Toc509526179"/>
       <w:r>
-        <w:rPr>
-          <w:rFonts w:asciiTheme="minorHAnsi" w:hAnsiTheme="minorHAnsi" w:cstheme="minorHAnsi"/>
-        </w:rPr>
         <w:lastRenderedPageBreak/>
         <w:t>chapter 2</w:t>
       </w:r>
@@ -3274,25 +3139,14 @@
     </w:p>
     <w:p>
       <w:pPr>
-        <w:rPr>
-          <w:rFonts w:cstheme="minorHAnsi"/>
-        </w:rPr>
-      </w:pPr>
-    </w:p>
-    <w:p>
-      <w:pPr>
-        <w:pStyle w:val="Title"/>
-        <w:rPr>
-          <w:rFonts w:asciiTheme="minorHAnsi" w:hAnsiTheme="minorHAnsi" w:cstheme="minorHAnsi"/>
-          <w:b/>
+        <w:pStyle w:val="Heading1"/>
+        <w:rPr>
           <w:sz w:val="72"/>
           <w:szCs w:val="72"/>
         </w:rPr>
       </w:pPr>
       <w:r>
         <w:rPr>
-          <w:rFonts w:asciiTheme="minorHAnsi" w:hAnsiTheme="minorHAnsi" w:cstheme="minorHAnsi"/>
-          <w:b/>
           <w:sz w:val="72"/>
           <w:szCs w:val="72"/>
         </w:rPr>
@@ -5579,13 +5433,11 @@
         <w:jc w:val="center"/>
         <w:rPr>
           <w:rFonts w:cstheme="minorHAnsi"/>
-          <w:lang w:val="it-IT"/>
-        </w:rPr>
-      </w:pPr>
-      <w:r>
-        <w:rPr>
-          <w:rFonts w:cstheme="minorHAnsi"/>
-          <w:lang w:val="it-IT"/>
+        </w:rPr>
+      </w:pPr>
+      <w:r>
+        <w:rPr>
+          <w:rFonts w:cstheme="minorHAnsi"/>
         </w:rPr>
         <w:t xml:space="preserve">Figure </w:t>
       </w:r>
@@ -5598,7 +5450,6 @@
       <w:r>
         <w:rPr>
           <w:rFonts w:cstheme="minorHAnsi"/>
-          <w:lang w:val="it-IT"/>
         </w:rPr>
         <w:instrText xml:space="preserve"> SEQ Figure \* ARABIC </w:instrText>
       </w:r>
@@ -5612,7 +5463,6 @@
         <w:rPr>
           <w:rFonts w:cstheme="minorHAnsi"/>
           <w:noProof/>
-          <w:lang w:val="it-IT"/>
         </w:rPr>
         <w:t>4</w:t>
       </w:r>
@@ -5625,35 +5475,9 @@
       <w:r>
         <w:rPr>
           <w:rFonts w:cstheme="minorHAnsi"/>
-          <w:lang w:val="it-IT"/>
-        </w:rPr>
-        <w:t>:</w:t>
-      </w:r>
-      <w:proofErr w:type="spellStart"/>
-      <w:r>
-        <w:rPr>
-          <w:rFonts w:cstheme="minorHAnsi"/>
-          <w:lang w:val="it-IT"/>
-        </w:rPr>
-        <w:t>Problems</w:t>
-      </w:r>
-      <w:proofErr w:type="spellEnd"/>
-      <w:r>
-        <w:rPr>
-          <w:rFonts w:cstheme="minorHAnsi"/>
-          <w:lang w:val="it-IT"/>
-        </w:rPr>
-        <w:t xml:space="preserve"> due data </w:t>
-      </w:r>
-      <w:proofErr w:type="spellStart"/>
-      <w:r>
-        <w:rPr>
-          <w:rFonts w:cstheme="minorHAnsi"/>
-          <w:lang w:val="it-IT"/>
-        </w:rPr>
-        <w:t>quality</w:t>
-      </w:r>
-      <w:proofErr w:type="spellEnd"/>
+        </w:rPr>
+        <w:t>:Problems due data quality</w:t>
+      </w:r>
     </w:p>
     <w:p>
       <w:pPr>
@@ -7994,15 +7818,9 @@
     <w:p>
       <w:pPr>
         <w:pStyle w:val="Heading1"/>
-        <w:rPr>
-          <w:rFonts w:asciiTheme="minorHAnsi" w:hAnsiTheme="minorHAnsi" w:cstheme="minorHAnsi"/>
-        </w:rPr>
       </w:pPr>
       <w:bookmarkStart w:id="4" w:name="_Toc509526180"/>
       <w:r>
-        <w:rPr>
-          <w:rFonts w:asciiTheme="minorHAnsi" w:hAnsiTheme="minorHAnsi" w:cstheme="minorHAnsi"/>
-        </w:rPr>
         <w:lastRenderedPageBreak/>
         <w:t>chapter 3</w:t>
       </w:r>
@@ -8010,18 +7828,14 @@
     </w:p>
     <w:p>
       <w:pPr>
-        <w:pStyle w:val="Title"/>
-        <w:rPr>
-          <w:rFonts w:asciiTheme="minorHAnsi" w:hAnsiTheme="minorHAnsi" w:cstheme="minorHAnsi"/>
-          <w:b/>
+        <w:pStyle w:val="Heading1"/>
+        <w:rPr>
           <w:sz w:val="72"/>
           <w:szCs w:val="72"/>
         </w:rPr>
       </w:pPr>
       <w:r>
         <w:rPr>
-          <w:rFonts w:asciiTheme="minorHAnsi" w:hAnsiTheme="minorHAnsi" w:cstheme="minorHAnsi"/>
-          <w:b/>
           <w:sz w:val="72"/>
           <w:szCs w:val="72"/>
         </w:rPr>
@@ -8029,8 +7843,6 @@
       </w:r>
       <w:r>
         <w:rPr>
-          <w:rFonts w:asciiTheme="minorHAnsi" w:hAnsiTheme="minorHAnsi" w:cstheme="minorHAnsi"/>
-          <w:b/>
           <w:sz w:val="72"/>
           <w:szCs w:val="72"/>
         </w:rPr>
@@ -8038,8 +7850,6 @@
       </w:r>
       <w:r>
         <w:rPr>
-          <w:rFonts w:asciiTheme="minorHAnsi" w:hAnsiTheme="minorHAnsi" w:cstheme="minorHAnsi"/>
-          <w:b/>
           <w:sz w:val="72"/>
           <w:szCs w:val="72"/>
         </w:rPr>
@@ -8047,8 +7857,6 @@
       </w:r>
       <w:r>
         <w:rPr>
-          <w:rFonts w:asciiTheme="minorHAnsi" w:hAnsiTheme="minorHAnsi" w:cstheme="minorHAnsi"/>
-          <w:b/>
           <w:sz w:val="72"/>
           <w:szCs w:val="72"/>
         </w:rPr>
@@ -8434,7 +8242,6 @@
           <w:sz w:val="36"/>
           <w:szCs w:val="36"/>
         </w:rPr>
-        <w:lastRenderedPageBreak/>
         <w:t xml:space="preserve">3.2 </w:t>
       </w:r>
       <w:r>
@@ -8669,6 +8476,7 @@
         <w:rPr>
           <w:noProof/>
         </w:rPr>
+        <w:lastRenderedPageBreak/>
         <w:drawing>
           <wp:inline distT="0" distB="0" distL="0" distR="0">
             <wp:extent cx="4135120" cy="2661285"/>
@@ -8772,192 +8580,200 @@
           <w:sz w:val="24"/>
           <w:szCs w:val="24"/>
         </w:rPr>
+        <w:t>The Data Quality Service is in charge to provide a descriptive view of the quality of the sources with the aim to support the analytics applications in understanding which are the relevant and useful data to consider in more advanced analyses</w:t>
+      </w:r>
+      <w:r>
+        <w:rPr>
+          <w:rFonts w:cstheme="minorHAnsi"/>
+          <w:sz w:val="24"/>
+          <w:szCs w:val="24"/>
+        </w:rPr>
+        <w:t xml:space="preserve">. Once the user specifies the sources of interest the Data Quality Service interface visualizes in the Quality Metadata Repository all the general information about the data, which is the number of records contained in the data </w:t>
+      </w:r>
+      <w:r>
+        <w:rPr>
+          <w:rFonts w:cstheme="minorHAnsi"/>
+          <w:sz w:val="24"/>
+          <w:szCs w:val="24"/>
+        </w:rPr>
+        <w:t>source</w:t>
+      </w:r>
+      <w:r>
+        <w:rPr>
+          <w:rFonts w:cstheme="minorHAnsi"/>
+          <w:sz w:val="24"/>
+          <w:szCs w:val="24"/>
+        </w:rPr>
+        <w:t xml:space="preserve">, data ranges </w:t>
+      </w:r>
+      <w:r>
+        <w:rPr>
+          <w:rFonts w:cstheme="minorHAnsi"/>
+          <w:sz w:val="24"/>
+          <w:szCs w:val="24"/>
+        </w:rPr>
+        <w:t>of values that each attribute can have. After the data source registration phase the user/application sets up a quality analysis over it. The Assessment module also has access to the Quality Metadata Repository, so the service interface will be familiar with any restrictions on the data source</w:t>
+      </w:r>
+      <w:r>
+        <w:rPr>
+          <w:rFonts w:cstheme="minorHAnsi"/>
+          <w:sz w:val="24"/>
+          <w:szCs w:val="24"/>
+        </w:rPr>
+        <w:t xml:space="preserve"> </w:t>
+      </w:r>
+      <w:r>
+        <w:rPr>
+          <w:rFonts w:cstheme="minorHAnsi"/>
+          <w:sz w:val="24"/>
+          <w:szCs w:val="24"/>
+        </w:rPr>
+        <w:t>(for</w:t>
+      </w:r>
+      <w:r>
+        <w:rPr>
+          <w:rFonts w:cstheme="minorHAnsi"/>
+          <w:sz w:val="24"/>
+          <w:szCs w:val="24"/>
+        </w:rPr>
+        <w:t xml:space="preserve"> </w:t>
+      </w:r>
+      <w:r>
+        <w:rPr>
+          <w:rFonts w:cstheme="minorHAnsi"/>
+          <w:sz w:val="24"/>
+          <w:szCs w:val="24"/>
+        </w:rPr>
+        <w:t>example allowed data types for each dimension).</w:t>
+      </w:r>
+      <w:r>
+        <w:rPr>
+          <w:rFonts w:cstheme="minorHAnsi"/>
+          <w:sz w:val="24"/>
+          <w:szCs w:val="24"/>
+        </w:rPr>
+        <w:t xml:space="preserve"> </w:t>
+      </w:r>
+    </w:p>
+    <w:p>
+      <w:pPr>
+        <w:jc w:val="both"/>
+        <w:rPr>
+          <w:rFonts w:cstheme="minorHAnsi"/>
+          <w:sz w:val="24"/>
+          <w:szCs w:val="24"/>
+        </w:rPr>
+      </w:pPr>
+      <w:r>
+        <w:rPr>
+          <w:rFonts w:cstheme="minorHAnsi"/>
+          <w:sz w:val="24"/>
+          <w:szCs w:val="24"/>
+        </w:rPr>
+        <w:t>Once the user sets up the quality analysis, all the settings are being saved in the Custom Settings Repository. The purpose is to keep the quality analysis settings for each quality analysis for a possible re computation and modification on the data object or varying values on the dimension set.</w:t>
+      </w:r>
+    </w:p>
+    <w:p>
+      <w:pPr>
+        <w:jc w:val="both"/>
+        <w:rPr>
+          <w:rFonts w:cstheme="minorHAnsi"/>
+          <w:sz w:val="24"/>
+          <w:szCs w:val="24"/>
+        </w:rPr>
+      </w:pPr>
+      <w:r>
+        <w:rPr>
+          <w:rFonts w:cstheme="minorHAnsi"/>
+          <w:sz w:val="24"/>
+          <w:szCs w:val="24"/>
+        </w:rPr>
+        <w:t xml:space="preserve">The quality request set by the user/application is submitted to the Data Quality Assessment module where all the computations specified in the request take place. Once the results are ready they are saved in the Quality Metadata Repository. The quality information of the selected object can let the </w:t>
+      </w:r>
+      <w:r>
+        <w:rPr>
+          <w:rFonts w:cstheme="minorHAnsi"/>
+          <w:sz w:val="24"/>
+          <w:szCs w:val="24"/>
+        </w:rPr>
+        <w:t>user,</w:t>
+      </w:r>
+      <w:r>
+        <w:rPr>
+          <w:rFonts w:cstheme="minorHAnsi"/>
+          <w:sz w:val="24"/>
+          <w:szCs w:val="24"/>
+        </w:rPr>
+        <w:t xml:space="preserve"> or any data mining application be aware of the quality of the </w:t>
+      </w:r>
+      <w:r>
+        <w:rPr>
+          <w:rFonts w:cstheme="minorHAnsi"/>
+          <w:sz w:val="24"/>
+          <w:szCs w:val="24"/>
+        </w:rPr>
+        <w:t>input data, so it can be useful to consider in more advanced analyses.</w:t>
+      </w:r>
+    </w:p>
+    <w:p>
+      <w:pPr>
+        <w:jc w:val="both"/>
+        <w:rPr>
+          <w:rFonts w:cstheme="minorHAnsi"/>
+          <w:sz w:val="24"/>
+          <w:szCs w:val="24"/>
+        </w:rPr>
+      </w:pPr>
+      <w:r>
+        <w:rPr>
+          <w:rFonts w:cstheme="minorHAnsi"/>
+          <w:sz w:val="24"/>
+          <w:szCs w:val="24"/>
+        </w:rPr>
+        <w:t xml:space="preserve">To make a brief recap, the Quality Metadata Repository stores metadata both from the results of the Profiling and Assessment Module, and metadata used to define parameters that will be selected using the available interface of the Service. </w:t>
+      </w:r>
+    </w:p>
+    <w:p>
+      <w:pPr>
+        <w:jc w:val="both"/>
+        <w:rPr>
+          <w:rFonts w:cstheme="minorHAnsi"/>
+          <w:sz w:val="24"/>
+          <w:szCs w:val="24"/>
+        </w:rPr>
+      </w:pPr>
+      <w:r>
+        <w:rPr>
+          <w:rFonts w:cstheme="minorHAnsi"/>
+          <w:sz w:val="24"/>
+          <w:szCs w:val="24"/>
+        </w:rPr>
+        <w:t xml:space="preserve">Parameters are being inserted by the user/app when </w:t>
+      </w:r>
+      <w:r>
+        <w:rPr>
+          <w:rFonts w:cstheme="minorHAnsi"/>
+          <w:sz w:val="24"/>
+          <w:szCs w:val="24"/>
+        </w:rPr>
+        <w:t>interacting with</w:t>
+      </w:r>
+      <w:r>
+        <w:rPr>
+          <w:rFonts w:cstheme="minorHAnsi"/>
+          <w:sz w:val="24"/>
+          <w:szCs w:val="24"/>
+        </w:rPr>
+        <w:t xml:space="preserve"> the service interface. As far we thought of the user as a professional in the field of data analytics, but the service is also </w:t>
+      </w:r>
+      <w:r>
+        <w:rPr>
+          <w:rFonts w:cstheme="minorHAnsi"/>
+          <w:sz w:val="24"/>
+          <w:szCs w:val="24"/>
+        </w:rPr>
         <w:lastRenderedPageBreak/>
-        <w:t>The Data Quality Service is in charge to provide a descriptive view of the quality of the sources with the aim to support the analytics applications in understanding which are the relevant and useful data to consider in more advanced analyses</w:t>
-      </w:r>
-      <w:r>
-        <w:rPr>
-          <w:rFonts w:cstheme="minorHAnsi"/>
-          <w:sz w:val="24"/>
-          <w:szCs w:val="24"/>
-        </w:rPr>
-        <w:t xml:space="preserve">. Once the user specifies the sources of interest the Data Quality Service interface visualizes in the Quality Metadata Repository all the general information about the data, which is the number of records contained in the data </w:t>
-      </w:r>
-      <w:r>
-        <w:rPr>
-          <w:rFonts w:cstheme="minorHAnsi"/>
-          <w:sz w:val="24"/>
-          <w:szCs w:val="24"/>
-        </w:rPr>
-        <w:t>source</w:t>
-      </w:r>
-      <w:r>
-        <w:rPr>
-          <w:rFonts w:cstheme="minorHAnsi"/>
-          <w:sz w:val="24"/>
-          <w:szCs w:val="24"/>
-        </w:rPr>
-        <w:t xml:space="preserve">, data ranges </w:t>
-      </w:r>
-      <w:r>
-        <w:rPr>
-          <w:rFonts w:cstheme="minorHAnsi"/>
-          <w:sz w:val="24"/>
-          <w:szCs w:val="24"/>
-        </w:rPr>
-        <w:t>of values that each attribute can have. After the data source registration phase the user/application sets up a quality analysis over it. The Assessment module also has access to the Quality Metadata Repository, so the service interface will be familiar with any restrictions on the data source</w:t>
-      </w:r>
-      <w:r>
-        <w:rPr>
-          <w:rFonts w:cstheme="minorHAnsi"/>
-          <w:sz w:val="24"/>
-          <w:szCs w:val="24"/>
-        </w:rPr>
-        <w:t xml:space="preserve"> </w:t>
-      </w:r>
-      <w:r>
-        <w:rPr>
-          <w:rFonts w:cstheme="minorHAnsi"/>
-          <w:sz w:val="24"/>
-          <w:szCs w:val="24"/>
-        </w:rPr>
-        <w:t>(for</w:t>
-      </w:r>
-      <w:r>
-        <w:rPr>
-          <w:rFonts w:cstheme="minorHAnsi"/>
-          <w:sz w:val="24"/>
-          <w:szCs w:val="24"/>
-        </w:rPr>
-        <w:t xml:space="preserve"> </w:t>
-      </w:r>
-      <w:r>
-        <w:rPr>
-          <w:rFonts w:cstheme="minorHAnsi"/>
-          <w:sz w:val="24"/>
-          <w:szCs w:val="24"/>
-        </w:rPr>
-        <w:t>example allowed data types for each dimension).</w:t>
-      </w:r>
-      <w:r>
-        <w:rPr>
-          <w:rFonts w:cstheme="minorHAnsi"/>
-          <w:sz w:val="24"/>
-          <w:szCs w:val="24"/>
-        </w:rPr>
-        <w:t xml:space="preserve"> </w:t>
-      </w:r>
-    </w:p>
-    <w:p>
-      <w:pPr>
-        <w:jc w:val="both"/>
-        <w:rPr>
-          <w:rFonts w:cstheme="minorHAnsi"/>
-          <w:sz w:val="24"/>
-          <w:szCs w:val="24"/>
-        </w:rPr>
-      </w:pPr>
-      <w:r>
-        <w:rPr>
-          <w:rFonts w:cstheme="minorHAnsi"/>
-          <w:sz w:val="24"/>
-          <w:szCs w:val="24"/>
-        </w:rPr>
-        <w:t>Once the user sets up the quality analysis, all the settings are being saved in the Custom Settings Repository. The purpose is to keep the quality analysis settings for each quality analysis for a possible re computation and modification on the data object or varying values on the dimension set.</w:t>
-      </w:r>
-    </w:p>
-    <w:p>
-      <w:pPr>
-        <w:jc w:val="both"/>
-        <w:rPr>
-          <w:rFonts w:cstheme="minorHAnsi"/>
-          <w:sz w:val="24"/>
-          <w:szCs w:val="24"/>
-        </w:rPr>
-      </w:pPr>
-      <w:r>
-        <w:rPr>
-          <w:rFonts w:cstheme="minorHAnsi"/>
-          <w:sz w:val="24"/>
-          <w:szCs w:val="24"/>
-        </w:rPr>
-        <w:t xml:space="preserve">The quality request set by the user/application is submitted to the Data Quality Assessment module where all the computations specified in the request take place. Once the results are ready they are saved in the Quality Metadata Repository. The quality information of the selected object can let the </w:t>
-      </w:r>
-      <w:r>
-        <w:rPr>
-          <w:rFonts w:cstheme="minorHAnsi"/>
-          <w:sz w:val="24"/>
-          <w:szCs w:val="24"/>
-        </w:rPr>
-        <w:t>user,</w:t>
-      </w:r>
-      <w:r>
-        <w:rPr>
-          <w:rFonts w:cstheme="minorHAnsi"/>
-          <w:sz w:val="24"/>
-          <w:szCs w:val="24"/>
-        </w:rPr>
-        <w:t xml:space="preserve"> or any data mining application be aware of the quality of the </w:t>
-      </w:r>
-      <w:r>
-        <w:rPr>
-          <w:rFonts w:cstheme="minorHAnsi"/>
-          <w:sz w:val="24"/>
-          <w:szCs w:val="24"/>
-        </w:rPr>
-        <w:t>input data, so it can be useful to consider in more advanced analyses.</w:t>
-      </w:r>
-    </w:p>
-    <w:p>
-      <w:pPr>
-        <w:jc w:val="both"/>
-        <w:rPr>
-          <w:rFonts w:cstheme="minorHAnsi"/>
-          <w:sz w:val="24"/>
-          <w:szCs w:val="24"/>
-        </w:rPr>
-      </w:pPr>
-      <w:r>
-        <w:rPr>
-          <w:rFonts w:cstheme="minorHAnsi"/>
-          <w:sz w:val="24"/>
-          <w:szCs w:val="24"/>
-        </w:rPr>
-        <w:t xml:space="preserve">To make a brief recap, the Quality Metadata Repository stores metadata both from the results of the Profiling and Assessment Module, and metadata used to define parameters that will be selected using the available interface of the Service. </w:t>
-      </w:r>
-    </w:p>
-    <w:p>
-      <w:pPr>
-        <w:jc w:val="both"/>
-        <w:rPr>
-          <w:rFonts w:cstheme="minorHAnsi"/>
-          <w:sz w:val="24"/>
-          <w:szCs w:val="24"/>
-        </w:rPr>
-      </w:pPr>
-      <w:r>
-        <w:rPr>
-          <w:rFonts w:cstheme="minorHAnsi"/>
-          <w:sz w:val="24"/>
-          <w:szCs w:val="24"/>
-        </w:rPr>
-        <w:t xml:space="preserve">Parameters are being inserted by the user/app when </w:t>
-      </w:r>
-      <w:r>
-        <w:rPr>
-          <w:rFonts w:cstheme="minorHAnsi"/>
-          <w:sz w:val="24"/>
-          <w:szCs w:val="24"/>
-        </w:rPr>
-        <w:t>interacting with</w:t>
-      </w:r>
-      <w:r>
-        <w:rPr>
-          <w:rFonts w:cstheme="minorHAnsi"/>
-          <w:sz w:val="24"/>
-          <w:szCs w:val="24"/>
-        </w:rPr>
-        <w:t xml:space="preserve"> the service interface. As far we thought of the user as a professional in the field of data analytics, but the service is also providing an applicable interface for semi-professional users, so it can make the data analysis process more user friendly. For example, the user can select a list of data mining applications </w:t>
+        <w:t xml:space="preserve">providing an applicable interface for semi-professional users, so it can make the data analysis process more user friendly. For example, the user can select a list of data mining applications </w:t>
       </w:r>
       <w:proofErr w:type="gramStart"/>
       <w:r>
@@ -9054,8 +8870,14 @@
           <w:sz w:val="36"/>
           <w:szCs w:val="36"/>
         </w:rPr>
-        <w:lastRenderedPageBreak/>
-        <w:t xml:space="preserve">3.1 </w:t>
+        <w:t>3.3</w:t>
+      </w:r>
+      <w:r>
+        <w:rPr>
+          <w:sz w:val="36"/>
+          <w:szCs w:val="36"/>
+        </w:rPr>
+        <w:t xml:space="preserve"> </w:t>
       </w:r>
       <w:r>
         <w:rPr>
@@ -9199,6 +9021,7 @@
         <w:rPr>
           <w:noProof/>
         </w:rPr>
+        <w:lastRenderedPageBreak/>
         <w:drawing>
           <wp:inline distT="0" distB="0" distL="0" distR="0">
             <wp:extent cx="4791708" cy="3302759"/>
@@ -9348,7 +9171,6 @@
           <w:sz w:val="24"/>
           <w:szCs w:val="24"/>
         </w:rPr>
-        <w:lastRenderedPageBreak/>
         <w:t xml:space="preserve">Data Source Selection Module: selection of a data source (for example it can be the one that keeps track of the </w:t>
       </w:r>
       <w:proofErr w:type="spellStart"/>
@@ -9478,7 +9300,16 @@
           <w:sz w:val="24"/>
           <w:szCs w:val="24"/>
         </w:rPr>
-        <w:t xml:space="preserve"> Quality Dimension Identification Module. It is composed of four </w:t>
+        <w:t xml:space="preserve"> Quality Dimension Identification Module. </w:t>
+      </w:r>
+      <w:r>
+        <w:rPr>
+          <w:rFonts w:cstheme="minorHAnsi"/>
+          <w:sz w:val="24"/>
+          <w:szCs w:val="24"/>
+        </w:rPr>
+        <w:lastRenderedPageBreak/>
+        <w:t xml:space="preserve">It is composed of four </w:t>
       </w:r>
       <w:r>
         <w:rPr>
@@ -9745,8 +9576,7 @@
           <w:sz w:val="32"/>
           <w:szCs w:val="32"/>
         </w:rPr>
-        <w:lastRenderedPageBreak/>
-        <w:t>3.1</w:t>
+        <w:t>3.3</w:t>
       </w:r>
       <w:r>
         <w:rPr>
@@ -9837,6 +9667,7 @@
           <w:sz w:val="24"/>
           <w:szCs w:val="24"/>
         </w:rPr>
+        <w:lastRenderedPageBreak/>
         <w:t>Source schema selection</w:t>
       </w:r>
       <w:r>
@@ -10101,8 +9932,7 @@
           <w:sz w:val="32"/>
           <w:szCs w:val="32"/>
         </w:rPr>
-        <w:lastRenderedPageBreak/>
-        <w:t>3.1</w:t>
+        <w:t>3.3</w:t>
       </w:r>
       <w:r>
         <w:rPr>
@@ -10176,7 +10006,16 @@
           <w:sz w:val="24"/>
           <w:szCs w:val="24"/>
         </w:rPr>
-        <w:t>The identification of quality dimension and theirs level of granularity can differ from user to user, because some of them are more skilled than the others. So, the interface provides step by step dimension identification. The four submodules of the interface are grouped in two groups</w:t>
+        <w:t xml:space="preserve">The identification of quality dimension and theirs level of granularity can differ from user to user, because some of them are more skilled than the others. So, the interface provides step by step </w:t>
+      </w:r>
+      <w:r>
+        <w:rPr>
+          <w:rFonts w:cstheme="minorHAnsi"/>
+          <w:sz w:val="24"/>
+          <w:szCs w:val="24"/>
+        </w:rPr>
+        <w:lastRenderedPageBreak/>
+        <w:t>dimension identification. The four submodules of the interface are grouped in two groups</w:t>
       </w:r>
       <w:r>
         <w:rPr>
@@ -10362,8 +10201,7 @@
           <w:sz w:val="28"/>
           <w:szCs w:val="28"/>
         </w:rPr>
-        <w:lastRenderedPageBreak/>
-        <w:t>3.1</w:t>
+        <w:t>3.3</w:t>
       </w:r>
       <w:r>
         <w:rPr>
@@ -10458,7 +10296,16 @@
           <w:sz w:val="24"/>
           <w:szCs w:val="24"/>
         </w:rPr>
-        <w:t>Automatic Dimension Identification: Knowing the attribute that the user previously selected, the data quality service will infer all the available dimensions that can be set to make an analysis. There is need of some metadata parameters of level 2, but in this case, they are already stated by the administration</w:t>
+        <w:t xml:space="preserve">Automatic Dimension Identification: Knowing the attribute that the user previously selected, the data quality service will infer all the available dimensions that can be set to make an analysis. There is need of some metadata parameters of level 2, but in this case, </w:t>
+      </w:r>
+      <w:r>
+        <w:rPr>
+          <w:rFonts w:cstheme="minorHAnsi"/>
+          <w:sz w:val="24"/>
+          <w:szCs w:val="24"/>
+        </w:rPr>
+        <w:lastRenderedPageBreak/>
+        <w:t>they are already stated by the administration</w:t>
       </w:r>
       <w:r>
         <w:rPr>
@@ -10603,7 +10450,7 @@
           <w:sz w:val="28"/>
           <w:szCs w:val="28"/>
         </w:rPr>
-        <w:t>3.1</w:t>
+        <w:t>3.3</w:t>
       </w:r>
       <w:r>
         <w:rPr>
@@ -10800,7 +10647,6 @@
           <w:sz w:val="24"/>
           <w:szCs w:val="24"/>
         </w:rPr>
-        <w:lastRenderedPageBreak/>
         <w:t xml:space="preserve">In both manual interfaces the user is required to specify the level of detail on which each quality dimension will process </w:t>
       </w:r>
       <w:r>
@@ -10833,13 +10679,20 @@
           <w:sz w:val="36"/>
           <w:szCs w:val="36"/>
         </w:rPr>
-        <w:t xml:space="preserve">3.3 </w:t>
+        <w:t>3.4</w:t>
       </w:r>
       <w:r>
         <w:rPr>
           <w:sz w:val="36"/>
           <w:szCs w:val="36"/>
         </w:rPr>
+        <w:t xml:space="preserve"> </w:t>
+      </w:r>
+      <w:r>
+        <w:rPr>
+          <w:sz w:val="36"/>
+          <w:szCs w:val="36"/>
+        </w:rPr>
         <w:t>Data Quality Service Implementation</w:t>
       </w:r>
     </w:p>
@@ -10867,8 +10720,6 @@
         </w:rPr>
         <w:t>In this section we can see how the architecture of the proposed method for a Data Quality Service was implemented, which technologies were used, and API communication with user/app.</w:t>
       </w:r>
-      <w:bookmarkStart w:id="5" w:name="_GoBack"/>
-      <w:bookmarkEnd w:id="5"/>
     </w:p>
     <w:p>
       <w:pPr>
@@ -10883,13 +10734,21 @@
           <w:sz w:val="32"/>
           <w:szCs w:val="32"/>
         </w:rPr>
-        <w:t xml:space="preserve">3.3.1 </w:t>
+        <w:lastRenderedPageBreak/>
+        <w:t>3.4</w:t>
       </w:r>
       <w:r>
         <w:rPr>
           <w:sz w:val="32"/>
           <w:szCs w:val="32"/>
         </w:rPr>
+        <w:t xml:space="preserve">.1 </w:t>
+      </w:r>
+      <w:r>
+        <w:rPr>
+          <w:sz w:val="32"/>
+          <w:szCs w:val="32"/>
+        </w:rPr>
         <w:t>Selection of Dimensions</w:t>
       </w:r>
     </w:p>
@@ -10948,7 +10807,7 @@
           <w:sz w:val="28"/>
           <w:szCs w:val="28"/>
         </w:rPr>
-        <w:t>3.3</w:t>
+        <w:t>3.4</w:t>
       </w:r>
       <w:r>
         <w:rPr>
@@ -11151,14 +11010,14 @@
           <w:sz w:val="28"/>
           <w:szCs w:val="28"/>
         </w:rPr>
-        <w:t>3.3</w:t>
+        <w:t>3.4.</w:t>
       </w:r>
       <w:r>
         <w:rPr>
           <w:sz w:val="28"/>
           <w:szCs w:val="28"/>
         </w:rPr>
-        <w:t>.1.2 Completeness</w:t>
+        <w:t>1.2 Completeness</w:t>
       </w:r>
     </w:p>
     <w:p>
@@ -11284,7 +11143,6 @@
           <w:sz w:val="24"/>
           <w:szCs w:val="24"/>
         </w:rPr>
-        <w:lastRenderedPageBreak/>
         <w:t>Allowed data types: float, string, datetime</w:t>
       </w:r>
     </w:p>
@@ -11471,7 +11329,7 @@
           <w:sz w:val="28"/>
           <w:szCs w:val="28"/>
         </w:rPr>
-        <w:t>3.3</w:t>
+        <w:t>3.4</w:t>
       </w:r>
       <w:r>
         <w:rPr>
@@ -11682,6 +11540,13 @@
     </w:p>
     <w:p>
       <w:pPr>
+        <w:rPr>
+          <w:rFonts w:cstheme="minorHAnsi"/>
+        </w:rPr>
+      </w:pPr>
+    </w:p>
+    <w:p>
+      <w:pPr>
         <w:pStyle w:val="Heading4"/>
         <w:rPr>
           <w:sz w:val="28"/>
@@ -11693,7 +11558,7 @@
           <w:sz w:val="28"/>
           <w:szCs w:val="28"/>
         </w:rPr>
-        <w:t>3.3</w:t>
+        <w:t>3.4</w:t>
       </w:r>
       <w:r>
         <w:rPr>
@@ -11729,7 +11594,6 @@
           <w:sz w:val="24"/>
           <w:szCs w:val="24"/>
         </w:rPr>
-        <w:lastRenderedPageBreak/>
         <w:t>It is defined as the degree to which repeated measurements show the same or</w:t>
       </w:r>
     </w:p>
@@ -11861,6 +11725,7 @@
           <w:sz w:val="24"/>
           <w:szCs w:val="24"/>
         </w:rPr>
+        <w:lastRenderedPageBreak/>
         <w:t xml:space="preserve">Standard deviation:  In the literature the standard deviation is often used to assess the dispersion of the data, leaving the interpretation of the obtained value to the application or user that requested the analysis, but </w:t>
       </w:r>
       <w:proofErr w:type="gramStart"/>
@@ -11938,7 +11803,7 @@
           <w:sz w:val="28"/>
           <w:szCs w:val="28"/>
         </w:rPr>
-        <w:t>3.3</w:t>
+        <w:t>3.4</w:t>
       </w:r>
       <w:r>
         <w:rPr>
@@ -12242,7 +12107,7 @@
           <w:sz w:val="28"/>
           <w:szCs w:val="28"/>
         </w:rPr>
-        <w:t>3.3</w:t>
+        <w:t>3.4</w:t>
       </w:r>
       <w:r>
         <w:rPr>
@@ -12272,61 +12137,61 @@
           <w:sz w:val="24"/>
           <w:szCs w:val="24"/>
         </w:rPr>
+        <w:t>Used in defining how much records in the data is unique. It can be calculated over the whole data source, attributes, or for each value. It is calculated by removing duplicate elements.</w:t>
+      </w:r>
+    </w:p>
+    <w:p>
+      <w:pPr>
+        <w:jc w:val="both"/>
+        <w:rPr>
+          <w:rFonts w:cstheme="minorHAnsi"/>
+          <w:sz w:val="24"/>
+          <w:szCs w:val="24"/>
+        </w:rPr>
+      </w:pPr>
+      <w:r>
+        <w:rPr>
+          <w:rFonts w:cstheme="minorHAnsi"/>
+          <w:sz w:val="24"/>
+          <w:szCs w:val="24"/>
+        </w:rPr>
+        <w:t>It is represented as a linear value ranging from 0 to 1</w:t>
+      </w:r>
+    </w:p>
+    <w:p>
+      <w:pPr>
+        <w:jc w:val="both"/>
+        <w:rPr>
+          <w:rFonts w:cstheme="minorHAnsi"/>
+          <w:sz w:val="24"/>
+          <w:szCs w:val="24"/>
+        </w:rPr>
+      </w:pPr>
+      <w:r>
+        <w:rPr>
+          <w:rFonts w:cstheme="minorHAnsi"/>
+          <w:sz w:val="24"/>
+          <w:szCs w:val="24"/>
+        </w:rPr>
+        <w:t>Granularities: global, attribute</w:t>
+      </w:r>
+    </w:p>
+    <w:p>
+      <w:pPr>
+        <w:jc w:val="both"/>
+        <w:rPr>
+          <w:rFonts w:cstheme="minorHAnsi"/>
+          <w:sz w:val="24"/>
+          <w:szCs w:val="24"/>
+        </w:rPr>
+      </w:pPr>
+      <w:r>
+        <w:rPr>
+          <w:rFonts w:cstheme="minorHAnsi"/>
+          <w:sz w:val="24"/>
+          <w:szCs w:val="24"/>
+        </w:rPr>
         <w:lastRenderedPageBreak/>
-        <w:t>Used in defining how much records in the data is unique. It can be calculated over the whole data source, attributes, or for each value. It is calculated by removing duplicate elements.</w:t>
-      </w:r>
-    </w:p>
-    <w:p>
-      <w:pPr>
-        <w:jc w:val="both"/>
-        <w:rPr>
-          <w:rFonts w:cstheme="minorHAnsi"/>
-          <w:sz w:val="24"/>
-          <w:szCs w:val="24"/>
-        </w:rPr>
-      </w:pPr>
-      <w:r>
-        <w:rPr>
-          <w:rFonts w:cstheme="minorHAnsi"/>
-          <w:sz w:val="24"/>
-          <w:szCs w:val="24"/>
-        </w:rPr>
-        <w:t>It is represented as a linear value ranging from 0 to 1</w:t>
-      </w:r>
-    </w:p>
-    <w:p>
-      <w:pPr>
-        <w:jc w:val="both"/>
-        <w:rPr>
-          <w:rFonts w:cstheme="minorHAnsi"/>
-          <w:sz w:val="24"/>
-          <w:szCs w:val="24"/>
-        </w:rPr>
-      </w:pPr>
-      <w:r>
-        <w:rPr>
-          <w:rFonts w:cstheme="minorHAnsi"/>
-          <w:sz w:val="24"/>
-          <w:szCs w:val="24"/>
-        </w:rPr>
-        <w:t>Granularities: global, attribute</w:t>
-      </w:r>
-    </w:p>
-    <w:p>
-      <w:pPr>
-        <w:jc w:val="both"/>
-        <w:rPr>
-          <w:rFonts w:cstheme="minorHAnsi"/>
-          <w:sz w:val="24"/>
-          <w:szCs w:val="24"/>
-        </w:rPr>
-      </w:pPr>
-      <w:r>
-        <w:rPr>
-          <w:rFonts w:cstheme="minorHAnsi"/>
-          <w:sz w:val="24"/>
-          <w:szCs w:val="24"/>
-        </w:rPr>
         <w:t>Allowed data types: float, string</w:t>
       </w:r>
     </w:p>
@@ -12371,7 +12236,7 @@
           <w:sz w:val="28"/>
           <w:szCs w:val="28"/>
         </w:rPr>
-        <w:t>3.3</w:t>
+        <w:t>3.4</w:t>
       </w:r>
       <w:r>
         <w:rPr>
@@ -12552,20 +12417,27 @@
           <w:sz w:val="32"/>
           <w:szCs w:val="32"/>
         </w:rPr>
-        <w:t xml:space="preserve">3.3.2 </w:t>
+        <w:t>3.4</w:t>
       </w:r>
       <w:r>
         <w:rPr>
           <w:sz w:val="32"/>
           <w:szCs w:val="32"/>
         </w:rPr>
-        <w:t>Data Quality Service Interface</w:t>
+        <w:t xml:space="preserve">.2 </w:t>
       </w:r>
       <w:r>
         <w:rPr>
           <w:sz w:val="32"/>
           <w:szCs w:val="32"/>
         </w:rPr>
+        <w:t>Data Quality Service Interface</w:t>
+      </w:r>
+      <w:r>
+        <w:rPr>
+          <w:sz w:val="32"/>
+          <w:szCs w:val="32"/>
+        </w:rPr>
         <w:t xml:space="preserve"> Implementation</w:t>
       </w:r>
     </w:p>
@@ -12593,33 +12465,33 @@
           <w:sz w:val="24"/>
           <w:szCs w:val="24"/>
         </w:rPr>
+        <w:t xml:space="preserve">The Data Quality Service Interface is implemented as a collection of API’s that divide the work by modules. The service is developed using Jersey RESTful Web Services. The framework itself </w:t>
+      </w:r>
+      <w:r>
+        <w:rPr>
+          <w:rFonts w:cstheme="minorHAnsi"/>
+          <w:sz w:val="24"/>
+          <w:szCs w:val="24"/>
+        </w:rPr>
+        <w:t>is open source, production quality, framework for developing RESTful Web Services in Java that provides support for JAX-RS APIs and serves as a JAX-RS (JSR 311 &amp; JSR 339) Reference Implementation.</w:t>
+      </w:r>
+    </w:p>
+    <w:p>
+      <w:pPr>
+        <w:jc w:val="both"/>
+        <w:rPr>
+          <w:rFonts w:cstheme="minorHAnsi"/>
+          <w:sz w:val="24"/>
+          <w:szCs w:val="24"/>
+        </w:rPr>
+      </w:pPr>
+      <w:r>
+        <w:rPr>
+          <w:rFonts w:cstheme="minorHAnsi"/>
+          <w:sz w:val="24"/>
+          <w:szCs w:val="24"/>
+        </w:rPr>
         <w:lastRenderedPageBreak/>
-        <w:t xml:space="preserve">The Data Quality Service Interface is implemented as a collection of API’s that divide the work by modules. The service is developed using Jersey RESTful Web Services. The framework itself </w:t>
-      </w:r>
-      <w:r>
-        <w:rPr>
-          <w:rFonts w:cstheme="minorHAnsi"/>
-          <w:sz w:val="24"/>
-          <w:szCs w:val="24"/>
-        </w:rPr>
-        <w:t>is open source, production quality, framework for developing RESTful Web Services in Java that provides support for JAX-RS APIs and serves as a JAX-RS (JSR 311 &amp; JSR 339) Reference Implementation.</w:t>
-      </w:r>
-    </w:p>
-    <w:p>
-      <w:pPr>
-        <w:jc w:val="both"/>
-        <w:rPr>
-          <w:rFonts w:cstheme="minorHAnsi"/>
-          <w:sz w:val="24"/>
-          <w:szCs w:val="24"/>
-        </w:rPr>
-      </w:pPr>
-      <w:r>
-        <w:rPr>
-          <w:rFonts w:cstheme="minorHAnsi"/>
-          <w:sz w:val="24"/>
-          <w:szCs w:val="24"/>
-        </w:rPr>
         <w:t xml:space="preserve">Jersey framework is more than the JAX-RS Reference Implementation. Jersey provides </w:t>
       </w:r>
       <w:r>
@@ -12745,61 +12617,185 @@
     </w:p>
     <w:p>
       <w:pPr>
-        <w:pStyle w:val="ListParagraph"/>
-        <w:numPr>
-          <w:ilvl w:val="2"/>
-          <w:numId w:val="14"/>
-        </w:numPr>
-        <w:rPr>
-          <w:rFonts w:cstheme="minorHAnsi"/>
+        <w:jc w:val="center"/>
+        <w:rPr>
+          <w:rFonts w:cstheme="minorHAnsi"/>
+          <w:sz w:val="24"/>
+          <w:szCs w:val="24"/>
+        </w:rPr>
+      </w:pPr>
+    </w:p>
+    <w:p>
+      <w:pPr>
+        <w:jc w:val="center"/>
+        <w:rPr>
+          <w:rFonts w:cstheme="minorHAnsi"/>
+          <w:sz w:val="24"/>
+          <w:szCs w:val="24"/>
+        </w:rPr>
+      </w:pPr>
+    </w:p>
+    <w:p>
+      <w:pPr>
+        <w:jc w:val="both"/>
+        <w:rPr>
+          <w:rFonts w:cstheme="minorHAnsi"/>
+          <w:sz w:val="24"/>
+          <w:szCs w:val="24"/>
+        </w:rPr>
+      </w:pPr>
+    </w:p>
+    <w:p>
+      <w:pPr>
+        <w:jc w:val="both"/>
+        <w:rPr>
+          <w:rFonts w:cstheme="minorHAnsi"/>
+          <w:sz w:val="24"/>
+          <w:szCs w:val="24"/>
+        </w:rPr>
+      </w:pPr>
+    </w:p>
+    <w:p>
+      <w:pPr>
+        <w:jc w:val="both"/>
+        <w:rPr>
+          <w:rFonts w:cstheme="minorHAnsi"/>
+          <w:sz w:val="40"/>
+          <w:szCs w:val="40"/>
+        </w:rPr>
+      </w:pPr>
+    </w:p>
+    <w:p>
+      <w:pPr>
+        <w:jc w:val="both"/>
+        <w:rPr>
+          <w:rFonts w:cstheme="minorHAnsi"/>
+          <w:sz w:val="40"/>
+          <w:szCs w:val="40"/>
+        </w:rPr>
+      </w:pPr>
+    </w:p>
+    <w:p>
+      <w:pPr>
+        <w:jc w:val="both"/>
+        <w:rPr>
+          <w:rFonts w:cstheme="minorHAnsi"/>
+          <w:sz w:val="40"/>
+          <w:szCs w:val="40"/>
+        </w:rPr>
+      </w:pPr>
+    </w:p>
+    <w:p>
+      <w:pPr>
+        <w:jc w:val="both"/>
+        <w:rPr>
+          <w:rFonts w:cstheme="minorHAnsi"/>
+          <w:sz w:val="40"/>
+          <w:szCs w:val="40"/>
+        </w:rPr>
+      </w:pPr>
+    </w:p>
+    <w:p>
+      <w:pPr>
+        <w:jc w:val="both"/>
+        <w:rPr>
+          <w:rFonts w:cstheme="minorHAnsi"/>
+          <w:sz w:val="40"/>
+          <w:szCs w:val="40"/>
+        </w:rPr>
+      </w:pPr>
+    </w:p>
+    <w:p>
+      <w:pPr>
+        <w:jc w:val="both"/>
+        <w:rPr>
+          <w:rFonts w:cstheme="minorHAnsi"/>
+          <w:sz w:val="40"/>
+          <w:szCs w:val="40"/>
+        </w:rPr>
+      </w:pPr>
+    </w:p>
+    <w:p>
+      <w:pPr>
+        <w:pStyle w:val="Heading3"/>
+        <w:rPr>
           <w:sz w:val="32"/>
           <w:szCs w:val="32"/>
         </w:rPr>
       </w:pPr>
       <w:r>
         <w:rPr>
-          <w:rFonts w:cstheme="minorHAnsi"/>
           <w:sz w:val="32"/>
           <w:szCs w:val="32"/>
         </w:rPr>
-        <w:t xml:space="preserve">Data Quality Service </w:t>
-      </w:r>
-      <w:r>
-        <w:rPr>
-          <w:rFonts w:cstheme="minorHAnsi"/>
+        <w:t xml:space="preserve">3.5 </w:t>
+      </w:r>
+      <w:r>
+        <w:rPr>
           <w:sz w:val="32"/>
           <w:szCs w:val="32"/>
         </w:rPr>
-        <w:t>Configuration</w:t>
-      </w:r>
-    </w:p>
-    <w:p>
-      <w:pPr>
-        <w:pStyle w:val="ListParagraph"/>
-        <w:ind w:left="1080"/>
-        <w:rPr>
-          <w:rFonts w:cstheme="minorHAnsi"/>
-          <w:sz w:val="32"/>
-          <w:szCs w:val="32"/>
-        </w:rPr>
-      </w:pPr>
-    </w:p>
-    <w:p>
-      <w:pPr>
-        <w:jc w:val="both"/>
-        <w:rPr>
-          <w:rFonts w:cstheme="minorHAnsi"/>
-          <w:sz w:val="24"/>
-          <w:szCs w:val="24"/>
-        </w:rPr>
-      </w:pPr>
-      <w:r>
-        <w:rPr>
-          <w:rFonts w:cstheme="minorHAnsi"/>
-          <w:sz w:val="24"/>
-          <w:szCs w:val="24"/>
-        </w:rPr>
-        <w:t xml:space="preserve">When setting up a quality analysis over the Quality Service the user </w:t>
+        <w:t>Conclusion</w:t>
+      </w:r>
+    </w:p>
+    <w:p>
+      <w:pPr>
+        <w:jc w:val="both"/>
+        <w:rPr>
+          <w:rFonts w:cstheme="minorHAnsi"/>
+          <w:sz w:val="24"/>
+          <w:szCs w:val="24"/>
+        </w:rPr>
+      </w:pPr>
+      <w:r>
+        <w:rPr>
+          <w:rFonts w:cstheme="minorHAnsi"/>
+          <w:sz w:val="24"/>
+          <w:szCs w:val="24"/>
+        </w:rPr>
+        <w:t>The proposed Data Quality</w:t>
+      </w:r>
+      <w:r>
+        <w:rPr>
+          <w:rFonts w:cstheme="minorHAnsi"/>
+          <w:sz w:val="24"/>
+          <w:szCs w:val="24"/>
+        </w:rPr>
+        <w:t xml:space="preserve"> as a</w:t>
+      </w:r>
+      <w:r>
+        <w:rPr>
+          <w:rFonts w:cstheme="minorHAnsi"/>
+          <w:sz w:val="24"/>
+          <w:szCs w:val="24"/>
+        </w:rPr>
+        <w:t xml:space="preserve"> Service </w:t>
+      </w:r>
+      <w:r>
+        <w:rPr>
+          <w:rFonts w:cstheme="minorHAnsi"/>
+          <w:sz w:val="24"/>
+          <w:szCs w:val="24"/>
+        </w:rPr>
+        <w:t xml:space="preserve">Module took place in the </w:t>
+      </w:r>
+      <w:proofErr w:type="spellStart"/>
+      <w:r>
+        <w:rPr>
+          <w:rFonts w:cstheme="minorHAnsi"/>
+          <w:sz w:val="24"/>
+          <w:szCs w:val="24"/>
+        </w:rPr>
+        <w:t>EUBra</w:t>
+      </w:r>
+      <w:proofErr w:type="spellEnd"/>
+      <w:r>
+        <w:rPr>
+          <w:rFonts w:cstheme="minorHAnsi"/>
+          <w:sz w:val="24"/>
+          <w:szCs w:val="24"/>
+        </w:rPr>
+        <w:t xml:space="preserve">-BIGSEA project. The Profiling and the Assessment module are scalable because are developed using a Spark code. They are being executed over </w:t>
       </w:r>
       <w:proofErr w:type="gramStart"/>
       <w:r>
@@ -12808,7 +12804,7 @@
           <w:sz w:val="24"/>
           <w:szCs w:val="24"/>
         </w:rPr>
-        <w:t>has to</w:t>
+        <w:t>a number of</w:t>
       </w:r>
       <w:proofErr w:type="gramEnd"/>
       <w:r>
@@ -12817,655 +12813,43 @@
           <w:sz w:val="24"/>
           <w:szCs w:val="24"/>
         </w:rPr>
-        <w:t xml:space="preserve"> choose a data object of interest and to set up quality dimensions that will be computed during the analysis. The APIs exposed by the service allow a user to develop a standalone application, a web or phone application </w:t>
-      </w:r>
-      <w:proofErr w:type="gramStart"/>
-      <w:r>
-        <w:rPr>
-          <w:rFonts w:cstheme="minorHAnsi"/>
-          <w:sz w:val="24"/>
-          <w:szCs w:val="24"/>
-        </w:rPr>
-        <w:t>in order to</w:t>
-      </w:r>
-      <w:proofErr w:type="gramEnd"/>
-      <w:r>
-        <w:rPr>
-          <w:rFonts w:cstheme="minorHAnsi"/>
-          <w:sz w:val="24"/>
-          <w:szCs w:val="24"/>
-        </w:rPr>
-        <w:t xml:space="preserve"> set up the analysis. The idea is to invoke the APIs in such a way that a configuration file will be created to keep the analysis request. Later, according to the configuration file and the profiling metadata that is kept, the quality service can perform the analysis and produce results. </w:t>
-      </w:r>
-    </w:p>
-    <w:p>
-      <w:pPr>
-        <w:jc w:val="both"/>
-        <w:rPr>
-          <w:rFonts w:cstheme="minorHAnsi"/>
-          <w:sz w:val="24"/>
-          <w:szCs w:val="24"/>
-        </w:rPr>
-      </w:pPr>
-      <w:r>
-        <w:rPr>
-          <w:rFonts w:cstheme="minorHAnsi"/>
-          <w:sz w:val="24"/>
-          <w:szCs w:val="24"/>
-        </w:rPr>
-        <w:t>The configuration file is built during the interaction between the user and the service and its identified by a ticket number that the user receives when it starts the interaction. Later, when the configuration file is saved and the user/application makes a request for the analysis to start, the assessment module of the service begins the analysis. Bellow we can see an example of a configuration file used by the service.</w:t>
-      </w:r>
-    </w:p>
-    <w:p>
-      <w:pPr>
-        <w:jc w:val="both"/>
-        <w:rPr>
-          <w:rFonts w:cstheme="minorHAnsi"/>
-          <w:sz w:val="24"/>
-          <w:szCs w:val="24"/>
-        </w:rPr>
-      </w:pPr>
-    </w:p>
-    <w:p>
-      <w:pPr>
-        <w:jc w:val="both"/>
-        <w:rPr>
-          <w:rFonts w:cstheme="minorHAnsi"/>
-          <w:sz w:val="16"/>
-          <w:szCs w:val="16"/>
-        </w:rPr>
-      </w:pPr>
-      <w:r>
-        <w:rPr>
-          <w:rFonts w:cstheme="minorHAnsi"/>
-          <w:sz w:val="16"/>
-          <w:szCs w:val="16"/>
-        </w:rPr>
-        <w:t>/</w:t>
-      </w:r>
-      <w:proofErr w:type="spellStart"/>
-      <w:r>
-        <w:rPr>
-          <w:rFonts w:cstheme="minorHAnsi"/>
-          <w:sz w:val="16"/>
-          <w:szCs w:val="16"/>
-        </w:rPr>
-        <w:t>tmp</w:t>
-      </w:r>
-      <w:proofErr w:type="spellEnd"/>
-      <w:r>
-        <w:rPr>
-          <w:rFonts w:cstheme="minorHAnsi"/>
-          <w:sz w:val="16"/>
-          <w:szCs w:val="16"/>
-        </w:rPr>
-        <w:t>/doc1</w:t>
-      </w:r>
-    </w:p>
-    <w:p>
-      <w:pPr>
-        <w:jc w:val="both"/>
-        <w:rPr>
-          <w:rFonts w:cstheme="minorHAnsi"/>
-          <w:sz w:val="16"/>
-          <w:szCs w:val="16"/>
-        </w:rPr>
-      </w:pPr>
-      <w:r>
-        <w:rPr>
-          <w:rFonts w:cstheme="minorHAnsi"/>
-          <w:sz w:val="16"/>
-          <w:szCs w:val="16"/>
-        </w:rPr>
-        <w:t>/</w:t>
-      </w:r>
-      <w:proofErr w:type="spellStart"/>
-      <w:r>
-        <w:rPr>
-          <w:rFonts w:cstheme="minorHAnsi"/>
-          <w:sz w:val="16"/>
-          <w:szCs w:val="16"/>
-        </w:rPr>
-        <w:t>tmp</w:t>
-      </w:r>
-      <w:proofErr w:type="spellEnd"/>
-      <w:r>
-        <w:rPr>
-          <w:rFonts w:cstheme="minorHAnsi"/>
-          <w:sz w:val="16"/>
-          <w:szCs w:val="16"/>
-        </w:rPr>
-        <w:t>/assessment/test</w:t>
-      </w:r>
-    </w:p>
-    <w:p>
-      <w:pPr>
-        <w:jc w:val="both"/>
-        <w:rPr>
-          <w:rFonts w:cstheme="minorHAnsi"/>
-          <w:sz w:val="16"/>
-          <w:szCs w:val="16"/>
-        </w:rPr>
-      </w:pPr>
-      <w:proofErr w:type="gramStart"/>
-      <w:r>
-        <w:rPr>
-          <w:rFonts w:cstheme="minorHAnsi"/>
-          <w:sz w:val="16"/>
-          <w:szCs w:val="16"/>
-        </w:rPr>
-        <w:t>CODLINHA;CODVEICULO</w:t>
-      </w:r>
-      <w:proofErr w:type="gramEnd"/>
-      <w:r>
-        <w:rPr>
-          <w:rFonts w:cstheme="minorHAnsi"/>
-          <w:sz w:val="16"/>
-          <w:szCs w:val="16"/>
-        </w:rPr>
-        <w:t>;DATAUTILIZACAO;NUMEROCARTAO;NOMELINHA</w:t>
-      </w:r>
-    </w:p>
-    <w:p>
-      <w:pPr>
-        <w:jc w:val="both"/>
-        <w:rPr>
-          <w:rFonts w:cstheme="minorHAnsi"/>
-          <w:sz w:val="16"/>
-          <w:szCs w:val="16"/>
-        </w:rPr>
-      </w:pPr>
-      <w:proofErr w:type="gramStart"/>
-      <w:r>
-        <w:rPr>
-          <w:rFonts w:cstheme="minorHAnsi"/>
-          <w:sz w:val="16"/>
-          <w:szCs w:val="16"/>
-        </w:rPr>
-        <w:t>CODLINHA,CODVEICULO</w:t>
-      </w:r>
-      <w:proofErr w:type="gramEnd"/>
-      <w:r>
-        <w:rPr>
-          <w:rFonts w:cstheme="minorHAnsi"/>
-          <w:sz w:val="16"/>
-          <w:szCs w:val="16"/>
-        </w:rPr>
-        <w:t>;CODLINHA;CODVEICULO</w:t>
-      </w:r>
-    </w:p>
-    <w:p>
-      <w:pPr>
-        <w:jc w:val="both"/>
-        <w:rPr>
-          <w:rFonts w:cstheme="minorHAnsi"/>
-          <w:sz w:val="16"/>
-          <w:szCs w:val="16"/>
-        </w:rPr>
-      </w:pPr>
-      <w:r>
-        <w:rPr>
-          <w:rFonts w:cstheme="minorHAnsi"/>
-          <w:sz w:val="16"/>
-          <w:szCs w:val="16"/>
-        </w:rPr>
-        <w:t>;;;;</w:t>
-      </w:r>
-    </w:p>
-    <w:p>
-      <w:pPr>
-        <w:jc w:val="both"/>
-        <w:rPr>
-          <w:rFonts w:cstheme="minorHAnsi"/>
-          <w:sz w:val="16"/>
-          <w:szCs w:val="16"/>
-        </w:rPr>
-      </w:pPr>
-      <w:r>
-        <w:rPr>
-          <w:rFonts w:cstheme="minorHAnsi"/>
-          <w:sz w:val="16"/>
-          <w:szCs w:val="16"/>
+        <w:t xml:space="preserve"> nodes depending on the volume of the object.</w:t>
+      </w:r>
+    </w:p>
+    <w:p>
+      <w:pPr>
+        <w:jc w:val="both"/>
+        <w:rPr>
+          <w:rFonts w:cstheme="minorHAnsi"/>
+          <w:sz w:val="24"/>
+          <w:szCs w:val="24"/>
+        </w:rPr>
+      </w:pPr>
+      <w:r>
+        <w:rPr>
+          <w:rFonts w:cstheme="minorHAnsi"/>
+          <w:sz w:val="24"/>
+          <w:szCs w:val="24"/>
+        </w:rPr>
+        <w:t xml:space="preserve">It found good acceptance because not only it offers a data quality over Big Data, but proposes a redefinition of quality dimension. The model proposes an adaptive approach that based on the portion of the data source that needs to be analyzed, helps the user in the definition of quality analysis that can be computed over the data object. It is adaptive because for each change of the data object the quality analysis will change. </w:t>
+      </w:r>
+    </w:p>
+    <w:p>
+      <w:pPr>
+        <w:jc w:val="both"/>
+        <w:rPr>
+          <w:rFonts w:cstheme="minorHAnsi"/>
+          <w:sz w:val="24"/>
+          <w:szCs w:val="24"/>
+        </w:rPr>
+      </w:pPr>
+      <w:r>
+        <w:rPr>
+          <w:rFonts w:cstheme="minorHAnsi"/>
+          <w:sz w:val="24"/>
+          <w:szCs w:val="24"/>
         </w:rPr>
         <w:lastRenderedPageBreak/>
-        <w:t>;;;;</w:t>
-      </w:r>
-    </w:p>
-    <w:p>
-      <w:pPr>
-        <w:jc w:val="both"/>
-        <w:rPr>
-          <w:rFonts w:cstheme="minorHAnsi"/>
-          <w:sz w:val="16"/>
-          <w:szCs w:val="16"/>
-        </w:rPr>
-      </w:pPr>
-      <w:proofErr w:type="gramStart"/>
-      <w:r>
-        <w:rPr>
-          <w:rFonts w:cstheme="minorHAnsi"/>
-          <w:sz w:val="16"/>
-          <w:szCs w:val="16"/>
-        </w:rPr>
-        <w:t>Volume;Precision</w:t>
-      </w:r>
-      <w:proofErr w:type="gramEnd"/>
-      <w:r>
-        <w:rPr>
-          <w:rFonts w:cstheme="minorHAnsi"/>
-          <w:sz w:val="16"/>
-          <w:szCs w:val="16"/>
-        </w:rPr>
-        <w:t>;Accuracy;Completeness_Missing;Distinctness;Timeliness;Completeness_Frequency;Completeness_Population;Consistency</w:t>
-      </w:r>
-    </w:p>
-    <w:p>
-      <w:pPr>
-        <w:jc w:val="both"/>
-        <w:rPr>
-          <w:rFonts w:cstheme="minorHAnsi"/>
-          <w:sz w:val="16"/>
-          <w:szCs w:val="16"/>
-        </w:rPr>
-      </w:pPr>
-      <w:r>
-        <w:rPr>
-          <w:rFonts w:cstheme="minorHAnsi"/>
-          <w:sz w:val="16"/>
-          <w:szCs w:val="16"/>
-        </w:rPr>
-        <w:t>8760;</w:t>
-      </w:r>
-    </w:p>
-    <w:p>
-      <w:pPr>
-        <w:jc w:val="both"/>
-        <w:rPr>
-          <w:rFonts w:cstheme="minorHAnsi"/>
-          <w:sz w:val="16"/>
-          <w:szCs w:val="16"/>
-        </w:rPr>
-      </w:pPr>
-      <w:r>
-        <w:rPr>
-          <w:rFonts w:cstheme="minorHAnsi"/>
-          <w:sz w:val="16"/>
-          <w:szCs w:val="16"/>
-        </w:rPr>
-        <w:t>0002075900;</w:t>
-      </w:r>
-    </w:p>
-    <w:p>
-      <w:pPr>
-        <w:jc w:val="both"/>
-        <w:rPr>
-          <w:rFonts w:cstheme="minorHAnsi"/>
-          <w:sz w:val="16"/>
-          <w:szCs w:val="16"/>
-        </w:rPr>
-      </w:pPr>
-      <w:r>
-        <w:rPr>
-          <w:rFonts w:cstheme="minorHAnsi"/>
-          <w:sz w:val="16"/>
-          <w:szCs w:val="16"/>
-        </w:rPr>
-        <w:t>1000;</w:t>
-      </w:r>
-    </w:p>
-    <w:p>
-      <w:pPr>
-        <w:jc w:val="both"/>
-        <w:rPr>
-          <w:rFonts w:cstheme="minorHAnsi"/>
-          <w:sz w:val="16"/>
-          <w:szCs w:val="16"/>
-        </w:rPr>
-      </w:pPr>
-      <w:proofErr w:type="gramStart"/>
-      <w:r>
-        <w:rPr>
-          <w:rFonts w:cstheme="minorHAnsi"/>
-          <w:sz w:val="16"/>
-          <w:szCs w:val="16"/>
-        </w:rPr>
-        <w:t>CODLINHA,CODVEICULO</w:t>
-      </w:r>
-      <w:proofErr w:type="gramEnd"/>
-      <w:r>
-        <w:rPr>
-          <w:rFonts w:cstheme="minorHAnsi"/>
-          <w:sz w:val="16"/>
-          <w:szCs w:val="16"/>
-        </w:rPr>
-        <w:t>:NUMEROCARTAO;CODLINHA:CODVEICULO</w:t>
-      </w:r>
-    </w:p>
-    <w:p>
-      <w:pPr>
-        <w:jc w:val="both"/>
-        <w:rPr>
-          <w:rFonts w:cstheme="minorHAnsi"/>
-          <w:sz w:val="16"/>
-          <w:szCs w:val="16"/>
-        </w:rPr>
-      </w:pPr>
-      <w:proofErr w:type="gramStart"/>
-      <w:r>
-        <w:rPr>
-          <w:rFonts w:cstheme="minorHAnsi"/>
-          <w:sz w:val="16"/>
-          <w:szCs w:val="16"/>
-        </w:rPr>
-        <w:t>global,value</w:t>
-      </w:r>
-      <w:proofErr w:type="gramEnd"/>
-      <w:r>
-        <w:rPr>
-          <w:rFonts w:cstheme="minorHAnsi"/>
-          <w:sz w:val="16"/>
-          <w:szCs w:val="16"/>
-        </w:rPr>
-        <w:t>;global,attribute,value;global,attribute,value;global,attribute,value;global,attribute;global,attribute,value;global,attribute,value;attribute;attribute,value</w:t>
-      </w:r>
-    </w:p>
-    <w:p>
-      <w:pPr>
-        <w:rPr>
-          <w:rFonts w:cstheme="minorHAnsi"/>
-          <w:sz w:val="16"/>
-          <w:szCs w:val="16"/>
-        </w:rPr>
-      </w:pPr>
-      <w:r>
-        <w:rPr>
-          <w:rFonts w:cstheme="minorHAnsi"/>
-          <w:sz w:val="16"/>
-          <w:szCs w:val="16"/>
-        </w:rPr>
-        <w:t>0</w:t>
-      </w:r>
-    </w:p>
-    <w:p>
-      <w:pPr>
-        <w:jc w:val="both"/>
-        <w:rPr>
-          <w:rFonts w:cstheme="minorHAnsi"/>
-          <w:sz w:val="24"/>
-          <w:szCs w:val="24"/>
-        </w:rPr>
-      </w:pPr>
-    </w:p>
-    <w:p>
-      <w:pPr>
-        <w:jc w:val="center"/>
-        <w:rPr>
-          <w:rFonts w:cstheme="minorHAnsi"/>
-          <w:sz w:val="24"/>
-          <w:szCs w:val="24"/>
-        </w:rPr>
-      </w:pPr>
-      <w:r>
-        <w:rPr>
-          <w:rFonts w:cstheme="minorHAnsi"/>
-          <w:sz w:val="24"/>
-          <w:szCs w:val="24"/>
-        </w:rPr>
-        <w:t>Figure: Configuration File as input in the quality service</w:t>
-      </w:r>
-    </w:p>
-    <w:p>
-      <w:pPr>
-        <w:jc w:val="center"/>
-        <w:rPr>
-          <w:rFonts w:cstheme="minorHAnsi"/>
-          <w:sz w:val="24"/>
-          <w:szCs w:val="24"/>
-        </w:rPr>
-      </w:pPr>
-    </w:p>
-    <w:p>
-      <w:pPr>
-        <w:jc w:val="center"/>
-        <w:rPr>
-          <w:rFonts w:cstheme="minorHAnsi"/>
-          <w:sz w:val="24"/>
-          <w:szCs w:val="24"/>
-        </w:rPr>
-      </w:pPr>
-    </w:p>
-    <w:p>
-      <w:pPr>
-        <w:jc w:val="both"/>
-        <w:rPr>
-          <w:rFonts w:cstheme="minorHAnsi"/>
-          <w:sz w:val="24"/>
-          <w:szCs w:val="24"/>
-        </w:rPr>
-      </w:pPr>
-      <w:r>
-        <w:rPr>
-          <w:rFonts w:cstheme="minorHAnsi"/>
-          <w:sz w:val="24"/>
-          <w:szCs w:val="24"/>
-        </w:rPr>
-        <w:t>Independent of the application type that invokes the APIs offered by the service the configuration file will be unchanged. In the section bellow we will give a brief explanation of the configuration file.</w:t>
-      </w:r>
-    </w:p>
-    <w:p>
-      <w:pPr>
-        <w:jc w:val="both"/>
-        <w:rPr>
-          <w:rFonts w:cstheme="minorHAnsi"/>
-          <w:sz w:val="24"/>
-          <w:szCs w:val="24"/>
-        </w:rPr>
-      </w:pPr>
-    </w:p>
-    <w:p>
-      <w:pPr>
-        <w:jc w:val="both"/>
-        <w:rPr>
-          <w:rFonts w:cstheme="minorHAnsi"/>
-          <w:sz w:val="24"/>
-          <w:szCs w:val="24"/>
-        </w:rPr>
-      </w:pPr>
-    </w:p>
-    <w:p>
-      <w:pPr>
-        <w:jc w:val="both"/>
-        <w:rPr>
-          <w:rFonts w:cstheme="minorHAnsi"/>
-          <w:sz w:val="40"/>
-          <w:szCs w:val="40"/>
-        </w:rPr>
-      </w:pPr>
-    </w:p>
-    <w:p>
-      <w:pPr>
-        <w:jc w:val="both"/>
-        <w:rPr>
-          <w:rFonts w:cstheme="minorHAnsi"/>
-          <w:sz w:val="40"/>
-          <w:szCs w:val="40"/>
-        </w:rPr>
-      </w:pPr>
-    </w:p>
-    <w:p>
-      <w:pPr>
-        <w:jc w:val="both"/>
-        <w:rPr>
-          <w:rFonts w:cstheme="minorHAnsi"/>
-          <w:sz w:val="40"/>
-          <w:szCs w:val="40"/>
-        </w:rPr>
-      </w:pPr>
-    </w:p>
-    <w:p>
-      <w:pPr>
-        <w:jc w:val="both"/>
-        <w:rPr>
-          <w:rFonts w:cstheme="minorHAnsi"/>
-          <w:sz w:val="40"/>
-          <w:szCs w:val="40"/>
-        </w:rPr>
-      </w:pPr>
-    </w:p>
-    <w:p>
-      <w:pPr>
-        <w:jc w:val="both"/>
-        <w:rPr>
-          <w:rFonts w:cstheme="minorHAnsi"/>
-          <w:sz w:val="40"/>
-          <w:szCs w:val="40"/>
-        </w:rPr>
-      </w:pPr>
-    </w:p>
-    <w:p>
-      <w:pPr>
-        <w:jc w:val="both"/>
-        <w:rPr>
-          <w:rFonts w:cstheme="minorHAnsi"/>
-          <w:sz w:val="40"/>
-          <w:szCs w:val="40"/>
-        </w:rPr>
-      </w:pPr>
-    </w:p>
-    <w:p>
-      <w:pPr>
-        <w:pStyle w:val="ListParagraph"/>
-        <w:numPr>
-          <w:ilvl w:val="1"/>
-          <w:numId w:val="14"/>
-        </w:numPr>
-        <w:rPr>
-          <w:rFonts w:cstheme="minorHAnsi"/>
-          <w:sz w:val="40"/>
-          <w:szCs w:val="40"/>
-        </w:rPr>
-      </w:pPr>
-      <w:r>
-        <w:rPr>
-          <w:rFonts w:cstheme="minorHAnsi"/>
-          <w:sz w:val="40"/>
-          <w:szCs w:val="40"/>
-        </w:rPr>
-        <w:t>Conclusion</w:t>
-      </w:r>
-    </w:p>
-    <w:p>
-      <w:pPr>
-        <w:jc w:val="both"/>
-        <w:rPr>
-          <w:rFonts w:cstheme="minorHAnsi"/>
-          <w:sz w:val="24"/>
-          <w:szCs w:val="24"/>
-        </w:rPr>
-      </w:pPr>
-      <w:r>
-        <w:rPr>
-          <w:rFonts w:cstheme="minorHAnsi"/>
-          <w:sz w:val="24"/>
-          <w:szCs w:val="24"/>
-        </w:rPr>
-        <w:t>The proposed Data Quality</w:t>
-      </w:r>
-      <w:r>
-        <w:rPr>
-          <w:rFonts w:cstheme="minorHAnsi"/>
-          <w:sz w:val="24"/>
-          <w:szCs w:val="24"/>
-        </w:rPr>
-        <w:t xml:space="preserve"> as a</w:t>
-      </w:r>
-      <w:r>
-        <w:rPr>
-          <w:rFonts w:cstheme="minorHAnsi"/>
-          <w:sz w:val="24"/>
-          <w:szCs w:val="24"/>
-        </w:rPr>
-        <w:t xml:space="preserve"> Service </w:t>
-      </w:r>
-      <w:r>
-        <w:rPr>
-          <w:rFonts w:cstheme="minorHAnsi"/>
-          <w:sz w:val="24"/>
-          <w:szCs w:val="24"/>
-        </w:rPr>
-        <w:t xml:space="preserve">Module took place in the </w:t>
-      </w:r>
-      <w:proofErr w:type="spellStart"/>
-      <w:r>
-        <w:rPr>
-          <w:rFonts w:cstheme="minorHAnsi"/>
-          <w:sz w:val="24"/>
-          <w:szCs w:val="24"/>
-        </w:rPr>
-        <w:t>EUBra</w:t>
-      </w:r>
-      <w:proofErr w:type="spellEnd"/>
-      <w:r>
-        <w:rPr>
-          <w:rFonts w:cstheme="minorHAnsi"/>
-          <w:sz w:val="24"/>
-          <w:szCs w:val="24"/>
-        </w:rPr>
-        <w:t xml:space="preserve">-BIGSEA project. The Profiling and the Assessment module are scalable because are developed using a Spark code. They are being executed over </w:t>
-      </w:r>
-      <w:proofErr w:type="gramStart"/>
-      <w:r>
-        <w:rPr>
-          <w:rFonts w:cstheme="minorHAnsi"/>
-          <w:sz w:val="24"/>
-          <w:szCs w:val="24"/>
-        </w:rPr>
-        <w:t>a number of</w:t>
-      </w:r>
-      <w:proofErr w:type="gramEnd"/>
-      <w:r>
-        <w:rPr>
-          <w:rFonts w:cstheme="minorHAnsi"/>
-          <w:sz w:val="24"/>
-          <w:szCs w:val="24"/>
-        </w:rPr>
-        <w:t xml:space="preserve"> nodes depending on the volume of the object.</w:t>
-      </w:r>
-    </w:p>
-    <w:p>
-      <w:pPr>
-        <w:jc w:val="both"/>
-        <w:rPr>
-          <w:rFonts w:cstheme="minorHAnsi"/>
-          <w:sz w:val="24"/>
-          <w:szCs w:val="24"/>
-        </w:rPr>
-      </w:pPr>
-      <w:r>
-        <w:rPr>
-          <w:rFonts w:cstheme="minorHAnsi"/>
-          <w:sz w:val="24"/>
-          <w:szCs w:val="24"/>
-        </w:rPr>
-        <w:lastRenderedPageBreak/>
-        <w:t xml:space="preserve">It found good acceptance because not only it offers a data quality over Big Data, but proposes a redefinition of quality dimension. The model proposes an adaptive approach that based on the portion of the data source that needs to be analyzed, helps the user in the definition of quality analysis that can be computed over the data object. It is adaptive because for each change of the data object the quality analysis will change. </w:t>
-      </w:r>
-    </w:p>
-    <w:p>
-      <w:pPr>
-        <w:jc w:val="both"/>
-        <w:rPr>
-          <w:rFonts w:cstheme="minorHAnsi"/>
-          <w:sz w:val="24"/>
-          <w:szCs w:val="24"/>
-        </w:rPr>
-      </w:pPr>
-      <w:r>
-        <w:rPr>
-          <w:rFonts w:cstheme="minorHAnsi"/>
-          <w:sz w:val="24"/>
-          <w:szCs w:val="24"/>
-        </w:rPr>
         <w:t>To</w:t>
       </w:r>
       <w:r>
@@ -13603,14 +12987,14 @@
           <w:rFonts w:asciiTheme="minorHAnsi" w:hAnsiTheme="minorHAnsi" w:cstheme="minorHAnsi"/>
         </w:rPr>
       </w:pPr>
-      <w:bookmarkStart w:id="6" w:name="_Toc509526181"/>
+      <w:bookmarkStart w:id="5" w:name="_Toc509526181"/>
       <w:r>
         <w:rPr>
           <w:rFonts w:asciiTheme="minorHAnsi" w:hAnsiTheme="minorHAnsi" w:cstheme="minorHAnsi"/>
         </w:rPr>
         <w:t>chapter 4</w:t>
       </w:r>
-      <w:bookmarkEnd w:id="6"/>
+      <w:bookmarkEnd w:id="5"/>
     </w:p>
     <w:p>
       <w:pPr>
@@ -13650,7 +13034,6 @@
           <w:sz w:val="24"/>
           <w:szCs w:val="24"/>
         </w:rPr>
-        <w:lastRenderedPageBreak/>
         <w:t>To understand the results of a quality analysis we need to explore the results and obtain a real quality value of those. This is probably the most important part of a quality analysis because the user needs to make a final decision if the data quality scores are good enough to be used in next computations and statistics software’s, or the data should pertain a new quality analysis with modified settings.</w:t>
       </w:r>
     </w:p>
@@ -13671,6 +13054,7 @@
           <w:sz w:val="24"/>
           <w:szCs w:val="24"/>
         </w:rPr>
+        <w:lastRenderedPageBreak/>
         <w:t>The results of a data quality analysis can be improved varying two things: the data object of interest, and the configuration applied to the quality dimensions offered by the service.</w:t>
       </w:r>
       <w:r>
@@ -13982,64 +13366,56 @@
     </w:p>
     <w:p>
       <w:pPr>
-        <w:tabs>
-          <w:tab w:val="left" w:pos="3348"/>
-        </w:tabs>
-        <w:rPr>
-          <w:rFonts w:cstheme="minorHAnsi"/>
-          <w:sz w:val="40"/>
-          <w:szCs w:val="40"/>
-        </w:rPr>
-      </w:pPr>
-      <w:r>
-        <w:rPr>
-          <w:rFonts w:cstheme="minorHAnsi"/>
-          <w:sz w:val="40"/>
-          <w:szCs w:val="40"/>
+        <w:pStyle w:val="Heading2"/>
+        <w:rPr>
+          <w:sz w:val="36"/>
+          <w:szCs w:val="36"/>
+        </w:rPr>
+      </w:pPr>
+      <w:r>
+        <w:rPr>
+          <w:sz w:val="36"/>
+          <w:szCs w:val="36"/>
         </w:rPr>
         <w:t>4.1</w:t>
       </w:r>
       <w:r>
         <w:rPr>
-          <w:rFonts w:cstheme="minorHAnsi"/>
-          <w:sz w:val="40"/>
-          <w:szCs w:val="40"/>
+          <w:sz w:val="36"/>
+          <w:szCs w:val="36"/>
         </w:rPr>
         <w:t xml:space="preserve"> Assessment Results </w:t>
       </w:r>
       <w:r>
         <w:rPr>
-          <w:rFonts w:cstheme="minorHAnsi"/>
-          <w:sz w:val="40"/>
-          <w:szCs w:val="40"/>
+          <w:sz w:val="36"/>
+          <w:szCs w:val="36"/>
         </w:rPr>
         <w:t>from</w:t>
       </w:r>
       <w:r>
         <w:rPr>
-          <w:rFonts w:cstheme="minorHAnsi"/>
-          <w:sz w:val="40"/>
-          <w:szCs w:val="40"/>
+          <w:sz w:val="36"/>
+          <w:szCs w:val="36"/>
         </w:rPr>
         <w:t xml:space="preserve"> the EU-Bra</w:t>
       </w:r>
       <w:r>
         <w:rPr>
-          <w:rFonts w:cstheme="minorHAnsi"/>
-          <w:sz w:val="40"/>
-          <w:szCs w:val="40"/>
+          <w:sz w:val="36"/>
+          <w:szCs w:val="36"/>
         </w:rPr>
         <w:t xml:space="preserve"> Data</w:t>
       </w:r>
       <w:r>
         <w:rPr>
-          <w:rFonts w:cstheme="minorHAnsi"/>
-          <w:sz w:val="40"/>
-          <w:szCs w:val="40"/>
+          <w:sz w:val="36"/>
+          <w:szCs w:val="36"/>
         </w:rPr>
         <w:t xml:space="preserve"> Quality Service</w:t>
       </w:r>
     </w:p>
+    <w:p/>
     <w:p>
       <w:pPr>
         <w:jc w:val="both"/>
@@ -14147,7 +13523,77 @@
           <w:sz w:val="24"/>
           <w:szCs w:val="24"/>
         </w:rPr>
-        <w:t xml:space="preserve"> to invoke the APIs in such a way that a configuration file will be created to keep the analysis </w:t>
+        <w:t xml:space="preserve"> to invoke the APIs in such a way that a configuration file will be created to keep the analysis request. </w:t>
+      </w:r>
+      <w:r>
+        <w:rPr>
+          <w:rFonts w:cstheme="minorHAnsi"/>
+          <w:sz w:val="24"/>
+          <w:szCs w:val="24"/>
+        </w:rPr>
+        <w:t xml:space="preserve">Later, according to the configuration file and the profiling metadata that is kept, the quality service can perform the analysis and produce results. </w:t>
+      </w:r>
+    </w:p>
+    <w:p>
+      <w:pPr>
+        <w:jc w:val="both"/>
+        <w:rPr>
+          <w:rFonts w:cstheme="minorHAnsi"/>
+          <w:sz w:val="24"/>
+          <w:szCs w:val="24"/>
+        </w:rPr>
+      </w:pPr>
+      <w:r>
+        <w:rPr>
+          <w:rFonts w:cstheme="minorHAnsi"/>
+          <w:sz w:val="24"/>
+          <w:szCs w:val="24"/>
+        </w:rPr>
+        <w:t xml:space="preserve">All the experimental results obtained by the service are over data sources available by the Eu -Bra </w:t>
+      </w:r>
+      <w:proofErr w:type="spellStart"/>
+      <w:r>
+        <w:rPr>
+          <w:rFonts w:cstheme="minorHAnsi"/>
+          <w:sz w:val="24"/>
+          <w:szCs w:val="24"/>
+        </w:rPr>
+        <w:t>Bigsea</w:t>
+      </w:r>
+      <w:proofErr w:type="spellEnd"/>
+      <w:r>
+        <w:rPr>
+          <w:rFonts w:cstheme="minorHAnsi"/>
+          <w:sz w:val="24"/>
+          <w:szCs w:val="24"/>
+        </w:rPr>
+        <w:t xml:space="preserve"> Project. For our interest, in the following section we will concentrate only on experimental results regarding a data source for the public transportation system of the city of Curitiba, Brazil. The source </w:t>
+      </w:r>
+      <w:r>
+        <w:rPr>
+          <w:rFonts w:cstheme="minorHAnsi"/>
+          <w:sz w:val="24"/>
+          <w:szCs w:val="24"/>
+        </w:rPr>
+        <w:t xml:space="preserve">that we will take into inspection </w:t>
+      </w:r>
+      <w:proofErr w:type="gramStart"/>
+      <w:r>
+        <w:rPr>
+          <w:rFonts w:cstheme="minorHAnsi"/>
+          <w:sz w:val="24"/>
+          <w:szCs w:val="24"/>
+        </w:rPr>
+        <w:t>in particular in</w:t>
+      </w:r>
+      <w:proofErr w:type="gramEnd"/>
+      <w:r>
+        <w:rPr>
+          <w:rFonts w:cstheme="minorHAnsi"/>
+          <w:sz w:val="24"/>
+          <w:szCs w:val="24"/>
+        </w:rPr>
+        <w:t xml:space="preserve"> this chapter is related </w:t>
       </w:r>
       <w:r>
         <w:rPr>
@@ -14156,77 +13602,7 @@
           <w:szCs w:val="24"/>
         </w:rPr>
         <w:lastRenderedPageBreak/>
-        <w:t xml:space="preserve">request. </w:t>
-      </w:r>
-      <w:r>
-        <w:rPr>
-          <w:rFonts w:cstheme="minorHAnsi"/>
-          <w:sz w:val="24"/>
-          <w:szCs w:val="24"/>
-        </w:rPr>
-        <w:t xml:space="preserve">Later, according to the configuration file and the profiling metadata that is kept, the quality service can perform the analysis and produce results. </w:t>
-      </w:r>
-    </w:p>
-    <w:p>
-      <w:pPr>
-        <w:jc w:val="both"/>
-        <w:rPr>
-          <w:rFonts w:cstheme="minorHAnsi"/>
-          <w:sz w:val="24"/>
-          <w:szCs w:val="24"/>
-        </w:rPr>
-      </w:pPr>
-      <w:r>
-        <w:rPr>
-          <w:rFonts w:cstheme="minorHAnsi"/>
-          <w:sz w:val="24"/>
-          <w:szCs w:val="24"/>
-        </w:rPr>
-        <w:t xml:space="preserve">All the experimental results obtained by the service are over data sources available by the Eu -Bra </w:t>
-      </w:r>
-      <w:proofErr w:type="spellStart"/>
-      <w:r>
-        <w:rPr>
-          <w:rFonts w:cstheme="minorHAnsi"/>
-          <w:sz w:val="24"/>
-          <w:szCs w:val="24"/>
-        </w:rPr>
-        <w:t>Bigsea</w:t>
-      </w:r>
-      <w:proofErr w:type="spellEnd"/>
-      <w:r>
-        <w:rPr>
-          <w:rFonts w:cstheme="minorHAnsi"/>
-          <w:sz w:val="24"/>
-          <w:szCs w:val="24"/>
-        </w:rPr>
-        <w:t xml:space="preserve"> Project. For our interest, in the following section we will concentrate only on experimental results regarding a data source for the public transportation system of the city of Curitiba, Brazil. The source </w:t>
-      </w:r>
-      <w:r>
-        <w:rPr>
-          <w:rFonts w:cstheme="minorHAnsi"/>
-          <w:sz w:val="24"/>
-          <w:szCs w:val="24"/>
-        </w:rPr>
-        <w:t xml:space="preserve">that we will take into inspection </w:t>
-      </w:r>
-      <w:proofErr w:type="gramStart"/>
-      <w:r>
-        <w:rPr>
-          <w:rFonts w:cstheme="minorHAnsi"/>
-          <w:sz w:val="24"/>
-          <w:szCs w:val="24"/>
-        </w:rPr>
-        <w:t>in particular in</w:t>
-      </w:r>
-      <w:proofErr w:type="gramEnd"/>
-      <w:r>
-        <w:rPr>
-          <w:rFonts w:cstheme="minorHAnsi"/>
-          <w:sz w:val="24"/>
-          <w:szCs w:val="24"/>
-        </w:rPr>
-        <w:t xml:space="preserve"> this chapter is related to ticket validations performed by users on the public buses in the city. The available information in the data source is identified by: </w:t>
+        <w:t xml:space="preserve">to ticket validations performed by users on the public buses in the city. The available information in the data source is identified by: </w:t>
       </w:r>
     </w:p>
     <w:p>
@@ -14874,18 +14250,16 @@
     </w:p>
     <w:p>
       <w:pPr>
-        <w:jc w:val="both"/>
-        <w:rPr>
-          <w:rFonts w:cstheme="minorHAnsi"/>
-          <w:sz w:val="28"/>
-          <w:szCs w:val="28"/>
-        </w:rPr>
-      </w:pPr>
-      <w:r>
-        <w:rPr>
-          <w:rFonts w:cstheme="minorHAnsi"/>
-          <w:sz w:val="28"/>
-          <w:szCs w:val="28"/>
+        <w:pStyle w:val="Heading3"/>
+        <w:rPr>
+          <w:sz w:val="32"/>
+          <w:szCs w:val="32"/>
+        </w:rPr>
+      </w:pPr>
+      <w:r>
+        <w:rPr>
+          <w:sz w:val="32"/>
+          <w:szCs w:val="32"/>
         </w:rPr>
         <w:t>4.1.1 Global granularity results</w:t>
       </w:r>
@@ -15039,20 +14413,16 @@
     </w:p>
     <w:p>
       <w:pPr>
-        <w:tabs>
-          <w:tab w:val="left" w:pos="3348"/>
-        </w:tabs>
-        <w:rPr>
-          <w:rFonts w:cstheme="minorHAnsi"/>
-          <w:sz w:val="28"/>
-          <w:szCs w:val="28"/>
-        </w:rPr>
-      </w:pPr>
-      <w:r>
-        <w:rPr>
-          <w:rFonts w:cstheme="minorHAnsi"/>
-          <w:sz w:val="28"/>
-          <w:szCs w:val="28"/>
+        <w:pStyle w:val="Heading3"/>
+        <w:rPr>
+          <w:sz w:val="32"/>
+          <w:szCs w:val="32"/>
+        </w:rPr>
+      </w:pPr>
+      <w:r>
+        <w:rPr>
+          <w:sz w:val="32"/>
+          <w:szCs w:val="32"/>
         </w:rPr>
         <w:lastRenderedPageBreak/>
         <w:t>4.1.2 Attribute granularity results</w:t>
@@ -15356,54 +14726,18 @@
     </w:p>
     <w:p>
       <w:pPr>
-        <w:tabs>
-          <w:tab w:val="left" w:pos="3348"/>
-        </w:tabs>
-        <w:rPr>
-          <w:rFonts w:cstheme="minorHAnsi"/>
-          <w:sz w:val="28"/>
-          <w:szCs w:val="28"/>
-        </w:rPr>
-      </w:pPr>
-      <w:r>
-        <w:rPr>
-          <w:rFonts w:cstheme="minorHAnsi"/>
-          <w:sz w:val="28"/>
-          <w:szCs w:val="28"/>
-        </w:rPr>
-        <w:t>4.1.</w:t>
-      </w:r>
-      <w:r>
-        <w:rPr>
-          <w:rFonts w:cstheme="minorHAnsi"/>
-          <w:sz w:val="28"/>
-          <w:szCs w:val="28"/>
-        </w:rPr>
-        <w:t>3</w:t>
-      </w:r>
-      <w:r>
-        <w:rPr>
-          <w:rFonts w:cstheme="minorHAnsi"/>
-          <w:sz w:val="28"/>
-          <w:szCs w:val="28"/>
-        </w:rPr>
-        <w:t xml:space="preserve"> </w:t>
-      </w:r>
-      <w:r>
-        <w:rPr>
-          <w:rFonts w:cstheme="minorHAnsi"/>
-          <w:sz w:val="28"/>
-          <w:szCs w:val="28"/>
-        </w:rPr>
-        <w:t>Value</w:t>
-      </w:r>
-      <w:r>
-        <w:rPr>
-          <w:rFonts w:cstheme="minorHAnsi"/>
-          <w:sz w:val="28"/>
-          <w:szCs w:val="28"/>
-        </w:rPr>
-        <w:t xml:space="preserve"> granularity results</w:t>
+        <w:pStyle w:val="Heading3"/>
+        <w:rPr>
+          <w:sz w:val="32"/>
+          <w:szCs w:val="32"/>
+        </w:rPr>
+      </w:pPr>
+      <w:r>
+        <w:rPr>
+          <w:sz w:val="32"/>
+          <w:szCs w:val="32"/>
+        </w:rPr>
+        <w:t>4.1.3 Value granularity results</w:t>
       </w:r>
     </w:p>
     <w:p>
@@ -15555,52 +14889,68 @@
     </w:p>
     <w:p>
       <w:pPr>
+        <w:pStyle w:val="Heading3"/>
+        <w:rPr>
+          <w:sz w:val="32"/>
+          <w:szCs w:val="32"/>
+        </w:rPr>
+      </w:pPr>
+      <w:r>
+        <w:rPr>
+          <w:sz w:val="32"/>
+          <w:szCs w:val="32"/>
+        </w:rPr>
+        <w:lastRenderedPageBreak/>
+        <w:t xml:space="preserve">4.1.4 </w:t>
+      </w:r>
+      <w:r>
+        <w:rPr>
+          <w:sz w:val="32"/>
+          <w:szCs w:val="32"/>
+        </w:rPr>
+        <w:t>Variations</w:t>
+      </w:r>
+      <w:r>
+        <w:rPr>
+          <w:sz w:val="32"/>
+          <w:szCs w:val="32"/>
+        </w:rPr>
+        <w:t xml:space="preserve"> in the output </w:t>
+      </w:r>
+      <w:r>
+        <w:rPr>
+          <w:sz w:val="32"/>
+          <w:szCs w:val="32"/>
+        </w:rPr>
+        <w:t>results</w:t>
+      </w:r>
+    </w:p>
+    <w:p>
+      <w:pPr>
         <w:tabs>
           <w:tab w:val="left" w:pos="3348"/>
         </w:tabs>
         <w:rPr>
           <w:rFonts w:cstheme="minorHAnsi"/>
-          <w:b/>
-          <w:sz w:val="28"/>
-          <w:szCs w:val="28"/>
-        </w:rPr>
-      </w:pPr>
-      <w:r>
-        <w:rPr>
-          <w:rFonts w:cstheme="minorHAnsi"/>
-          <w:b/>
-          <w:sz w:val="28"/>
-          <w:szCs w:val="28"/>
-        </w:rPr>
-        <w:lastRenderedPageBreak/>
-        <w:t xml:space="preserve">4.1.4 </w:t>
-      </w:r>
-      <w:r>
-        <w:rPr>
-          <w:rFonts w:cstheme="minorHAnsi"/>
-          <w:b/>
-          <w:sz w:val="28"/>
-          <w:szCs w:val="28"/>
-        </w:rPr>
-        <w:t>Variations</w:t>
-      </w:r>
-      <w:r>
-        <w:rPr>
-          <w:rFonts w:cstheme="minorHAnsi"/>
-          <w:b/>
-          <w:sz w:val="28"/>
-          <w:szCs w:val="28"/>
-        </w:rPr>
-        <w:t xml:space="preserve"> in the output </w:t>
-      </w:r>
-      <w:r>
-        <w:rPr>
-          <w:rFonts w:cstheme="minorHAnsi"/>
-          <w:b/>
-          <w:sz w:val="28"/>
-          <w:szCs w:val="28"/>
-        </w:rPr>
-        <w:t>results</w:t>
+          <w:sz w:val="24"/>
+          <w:szCs w:val="24"/>
+        </w:rPr>
+      </w:pPr>
+      <w:r>
+        <w:rPr>
+          <w:rFonts w:cstheme="minorHAnsi"/>
+          <w:sz w:val="24"/>
+          <w:szCs w:val="24"/>
+        </w:rPr>
+        <w:t>W</w:t>
+      </w:r>
+      <w:r>
+        <w:rPr>
+          <w:rFonts w:cstheme="minorHAnsi"/>
+          <w:sz w:val="24"/>
+          <w:szCs w:val="24"/>
+        </w:rPr>
+        <w:t xml:space="preserve">e have seen an example of an output folder that covers one of the most complex scenarios that can occur when setting up an analysis over the service, since it inspects all three levels of granularity. The set of results will change depending the configuration file and the request of the user. In a case where the user request for only global evaluation of the data source the service will provide one JSON final quality file. In a case where the user wants to inspect only attribute, or value level of granularity, the service will give only that information as an output. </w:t>
       </w:r>
     </w:p>
     <w:p>
@@ -15614,53 +14964,19 @@
           <w:szCs w:val="24"/>
         </w:rPr>
       </w:pPr>
-      <w:r>
-        <w:rPr>
-          <w:rFonts w:cstheme="minorHAnsi"/>
-          <w:sz w:val="24"/>
-          <w:szCs w:val="24"/>
-        </w:rPr>
-        <w:t>W</w:t>
-      </w:r>
-      <w:r>
-        <w:rPr>
-          <w:rFonts w:cstheme="minorHAnsi"/>
-          <w:sz w:val="24"/>
-          <w:szCs w:val="24"/>
-        </w:rPr>
-        <w:t xml:space="preserve">e have seen an example of an output folder that covers one of the most complex scenarios that can occur when setting up an analysis over the service, since it inspects all three levels of granularity. The set of results will change depending the configuration file and the request of the user. In a case where the user request for only global evaluation of the data source the service will provide one JSON final quality file. In a case where the user wants to inspect only attribute, or value level of granularity, the service will give only that information as an output. </w:t>
-      </w:r>
-    </w:p>
-    <w:p>
-      <w:pPr>
-        <w:tabs>
-          <w:tab w:val="left" w:pos="3348"/>
-        </w:tabs>
-        <w:rPr>
-          <w:rFonts w:cstheme="minorHAnsi"/>
-          <w:sz w:val="24"/>
-          <w:szCs w:val="24"/>
-        </w:rPr>
-      </w:pPr>
-    </w:p>
-    <w:p>
-      <w:pPr>
-        <w:tabs>
-          <w:tab w:val="left" w:pos="3348"/>
-        </w:tabs>
-        <w:rPr>
-          <w:rFonts w:cstheme="minorHAnsi"/>
-          <w:b/>
-          <w:sz w:val="24"/>
-          <w:szCs w:val="24"/>
-        </w:rPr>
-      </w:pPr>
-      <w:r>
-        <w:rPr>
-          <w:rFonts w:cstheme="minorHAnsi"/>
-          <w:b/>
-          <w:sz w:val="24"/>
-          <w:szCs w:val="24"/>
+    </w:p>
+    <w:p>
+      <w:pPr>
+        <w:pStyle w:val="Heading4"/>
+        <w:rPr>
+          <w:sz w:val="28"/>
+          <w:szCs w:val="28"/>
+        </w:rPr>
+      </w:pPr>
+      <w:r>
+        <w:rPr>
+          <w:sz w:val="28"/>
+          <w:szCs w:val="28"/>
         </w:rPr>
         <w:t xml:space="preserve">4.1.4.1 Service constraints </w:t>
       </w:r>
@@ -15740,24 +15056,62 @@
     </w:p>
     <w:p>
       <w:pPr>
+        <w:pStyle w:val="Heading4"/>
+        <w:rPr>
+          <w:sz w:val="28"/>
+          <w:szCs w:val="28"/>
+        </w:rPr>
+      </w:pPr>
+      <w:r>
+        <w:rPr>
+          <w:sz w:val="28"/>
+          <w:szCs w:val="28"/>
+        </w:rPr>
+        <w:t>4.1.4.2 Additional features</w:t>
+      </w:r>
+    </w:p>
+    <w:p>
+      <w:pPr>
         <w:tabs>
           <w:tab w:val="left" w:pos="3348"/>
         </w:tabs>
         <w:rPr>
           <w:rFonts w:cstheme="minorHAnsi"/>
-          <w:b/>
-          <w:sz w:val="24"/>
-          <w:szCs w:val="24"/>
-        </w:rPr>
-      </w:pPr>
-      <w:r>
-        <w:rPr>
-          <w:rFonts w:cstheme="minorHAnsi"/>
-          <w:b/>
-          <w:sz w:val="24"/>
-          <w:szCs w:val="24"/>
-        </w:rPr>
-        <w:t>4.1.4.2 Additional features</w:t>
+          <w:sz w:val="24"/>
+          <w:szCs w:val="24"/>
+        </w:rPr>
+      </w:pPr>
+      <w:r>
+        <w:rPr>
+          <w:rFonts w:cstheme="minorHAnsi"/>
+          <w:sz w:val="24"/>
+          <w:szCs w:val="24"/>
+        </w:rPr>
+        <w:t xml:space="preserve">Beside the mentioned possibilities, the service is built in such a way so it can </w:t>
+      </w:r>
+      <w:r>
+        <w:rPr>
+          <w:rFonts w:cstheme="minorHAnsi"/>
+          <w:sz w:val="24"/>
+          <w:szCs w:val="24"/>
+        </w:rPr>
+        <w:t xml:space="preserve">offer predefined settings for those that are not professionals in the field of quality analysis. For example, if the user wants to see only quality aspects of the data as it will be later used in a data mining application, the service will automatically </w:t>
+      </w:r>
+      <w:r>
+        <w:rPr>
+          <w:rFonts w:cstheme="minorHAnsi"/>
+          <w:sz w:val="24"/>
+          <w:szCs w:val="24"/>
+        </w:rPr>
+        <w:t>select the adequate dimensions and the configuration file will be set up. (In the following sections we will go in detail for this possibility) Also, there is a possibility for the user to select an interval of values to inspect only.</w:t>
+      </w:r>
+      <w:r>
+        <w:rPr>
+          <w:rFonts w:cstheme="minorHAnsi"/>
+          <w:sz w:val="24"/>
+          <w:szCs w:val="24"/>
+        </w:rPr>
+        <w:br/>
       </w:r>
     </w:p>
     <w:p>
@@ -15771,38 +15125,6 @@
           <w:szCs w:val="24"/>
         </w:rPr>
       </w:pPr>
-      <w:r>
-        <w:rPr>
-          <w:rFonts w:cstheme="minorHAnsi"/>
-          <w:sz w:val="24"/>
-          <w:szCs w:val="24"/>
-        </w:rPr>
-        <w:t xml:space="preserve">Beside the mentioned possibilities, the service is built in such a way so it can </w:t>
-      </w:r>
-      <w:r>
-        <w:rPr>
-          <w:rFonts w:cstheme="minorHAnsi"/>
-          <w:sz w:val="24"/>
-          <w:szCs w:val="24"/>
-        </w:rPr>
-        <w:t xml:space="preserve">offer predefined settings for those that are not professionals in the field of quality analysis. For example, if the user wants to see only quality aspects of the data as it will be later used in a data mining application, the service will automatically </w:t>
-      </w:r>
-      <w:r>
-        <w:rPr>
-          <w:rFonts w:cstheme="minorHAnsi"/>
-          <w:sz w:val="24"/>
-          <w:szCs w:val="24"/>
-        </w:rPr>
-        <w:t>select the adequate dimensions and the configuration file will be set up. (In the following sections we will go in detail for this possibility) Also, there is a possibility for the user to select an interval of values to inspect only.</w:t>
-      </w:r>
-      <w:r>
-        <w:rPr>
-          <w:rFonts w:cstheme="minorHAnsi"/>
-          <w:sz w:val="24"/>
-          <w:szCs w:val="24"/>
-        </w:rPr>
-        <w:br/>
-      </w:r>
     </w:p>
     <w:p>
       <w:pPr>
@@ -15878,37 +15200,22 @@
     </w:p>
     <w:p>
       <w:pPr>
-        <w:tabs>
-          <w:tab w:val="left" w:pos="3348"/>
-        </w:tabs>
-        <w:rPr>
-          <w:rFonts w:cstheme="minorHAnsi"/>
-          <w:sz w:val="24"/>
-          <w:szCs w:val="24"/>
-        </w:rPr>
-      </w:pPr>
-    </w:p>
-    <w:p>
-      <w:pPr>
-        <w:tabs>
-          <w:tab w:val="left" w:pos="3348"/>
-        </w:tabs>
-        <w:rPr>
-          <w:rFonts w:cstheme="minorHAnsi"/>
-          <w:sz w:val="40"/>
-          <w:szCs w:val="40"/>
-        </w:rPr>
-      </w:pPr>
-      <w:r>
-        <w:rPr>
-          <w:rFonts w:cstheme="minorHAnsi"/>
-          <w:sz w:val="40"/>
-          <w:szCs w:val="40"/>
+        <w:pStyle w:val="Heading3"/>
+        <w:rPr>
+          <w:sz w:val="36"/>
+          <w:szCs w:val="36"/>
+        </w:rPr>
+      </w:pPr>
+      <w:r>
+        <w:rPr>
+          <w:sz w:val="36"/>
+          <w:szCs w:val="36"/>
         </w:rPr>
         <w:lastRenderedPageBreak/>
         <w:t>4.2 Data Exploration tool as a support component of the quality service</w:t>
       </w:r>
     </w:p>
+    <w:p/>
     <w:p>
       <w:pPr>
         <w:jc w:val="both"/>
@@ -16143,24 +15450,21 @@
     </w:p>
     <w:p>
       <w:pPr>
-        <w:jc w:val="both"/>
-        <w:rPr>
-          <w:rFonts w:cstheme="minorHAnsi"/>
-          <w:b/>
-          <w:sz w:val="28"/>
-          <w:szCs w:val="28"/>
-        </w:rPr>
-      </w:pPr>
-      <w:r>
-        <w:rPr>
-          <w:rFonts w:cstheme="minorHAnsi"/>
-          <w:b/>
-          <w:sz w:val="28"/>
-          <w:szCs w:val="28"/>
+        <w:pStyle w:val="Heading3"/>
+        <w:rPr>
+          <w:sz w:val="32"/>
+          <w:szCs w:val="32"/>
+        </w:rPr>
+      </w:pPr>
+      <w:r>
+        <w:rPr>
+          <w:sz w:val="32"/>
+          <w:szCs w:val="32"/>
         </w:rPr>
         <w:t>4.2.1 Guided tool that will increase the level of knowledge for data analysis</w:t>
       </w:r>
     </w:p>
+    <w:p/>
     <w:p>
       <w:pPr>
         <w:jc w:val="both"/>
@@ -16401,6 +15705,7 @@
           <w:sz w:val="24"/>
           <w:szCs w:val="24"/>
         </w:rPr>
+        <w:lastRenderedPageBreak/>
         <w:t>While exploring value level of granularity suggest the user to explore each record independently and see how it performed in all other dimensions</w:t>
       </w:r>
     </w:p>
@@ -16431,6 +15736,34 @@
     </w:p>
     <w:p>
       <w:pPr>
+        <w:pStyle w:val="ListParagraph"/>
+        <w:jc w:val="both"/>
+        <w:rPr>
+          <w:rFonts w:cstheme="minorHAnsi"/>
+          <w:i/>
+          <w:sz w:val="24"/>
+          <w:szCs w:val="24"/>
+        </w:rPr>
+      </w:pPr>
+    </w:p>
+    <w:p>
+      <w:pPr>
+        <w:pStyle w:val="Heading3"/>
+        <w:rPr>
+          <w:sz w:val="32"/>
+          <w:szCs w:val="32"/>
+        </w:rPr>
+      </w:pPr>
+      <w:r>
+        <w:rPr>
+          <w:sz w:val="32"/>
+          <w:szCs w:val="32"/>
+        </w:rPr>
+        <w:t>4.2.2 Retaining consumption and preprocessing tasks</w:t>
+      </w:r>
+    </w:p>
+    <w:p>
+      <w:pPr>
         <w:jc w:val="both"/>
         <w:rPr>
           <w:rFonts w:cstheme="minorHAnsi"/>
@@ -16439,54 +15772,6 @@
           <w:szCs w:val="28"/>
         </w:rPr>
       </w:pPr>
-      <w:r>
-        <w:rPr>
-          <w:rFonts w:cstheme="minorHAnsi"/>
-          <w:b/>
-          <w:sz w:val="28"/>
-          <w:szCs w:val="28"/>
-        </w:rPr>
-        <w:lastRenderedPageBreak/>
-        <w:t>4.2.</w:t>
-      </w:r>
-      <w:r>
-        <w:rPr>
-          <w:rFonts w:cstheme="minorHAnsi"/>
-          <w:b/>
-          <w:sz w:val="28"/>
-          <w:szCs w:val="28"/>
-        </w:rPr>
-        <w:t>2</w:t>
-      </w:r>
-      <w:r>
-        <w:rPr>
-          <w:rFonts w:cstheme="minorHAnsi"/>
-          <w:b/>
-          <w:sz w:val="28"/>
-          <w:szCs w:val="28"/>
-        </w:rPr>
-        <w:t xml:space="preserve"> </w:t>
-      </w:r>
-      <w:r>
-        <w:rPr>
-          <w:rFonts w:cstheme="minorHAnsi"/>
-          <w:b/>
-          <w:sz w:val="28"/>
-          <w:szCs w:val="28"/>
-        </w:rPr>
-        <w:t>Retaining consumption and preprocessing tasks</w:t>
-      </w:r>
-    </w:p>
-    <w:p>
-      <w:pPr>
-        <w:jc w:val="both"/>
-        <w:rPr>
-          <w:rFonts w:cstheme="minorHAnsi"/>
-          <w:b/>
-          <w:sz w:val="28"/>
-          <w:szCs w:val="28"/>
-        </w:rPr>
-      </w:pPr>
     </w:p>
     <w:p>
       <w:pPr>
@@ -16934,6 +16219,7 @@
           <w:sz w:val="24"/>
           <w:szCs w:val="24"/>
         </w:rPr>
+        <w:lastRenderedPageBreak/>
         <w:t>Scenario 5</w:t>
       </w:r>
       <w:r>
@@ -16984,23 +16270,89 @@
     </w:p>
     <w:p>
       <w:pPr>
+        <w:pStyle w:val="Heading2"/>
+        <w:rPr>
+          <w:sz w:val="36"/>
+          <w:szCs w:val="36"/>
+        </w:rPr>
+      </w:pPr>
+      <w:r>
+        <w:rPr>
+          <w:sz w:val="36"/>
+          <w:szCs w:val="36"/>
+        </w:rPr>
+        <w:t>4.3 Working logic and complexity</w:t>
+      </w:r>
+    </w:p>
+    <w:p/>
+    <w:p>
+      <w:pPr>
         <w:tabs>
           <w:tab w:val="left" w:pos="3348"/>
         </w:tabs>
         <w:rPr>
           <w:rFonts w:cstheme="minorHAnsi"/>
-          <w:sz w:val="40"/>
-          <w:szCs w:val="40"/>
-        </w:rPr>
-      </w:pPr>
-      <w:r>
-        <w:rPr>
-          <w:rFonts w:cstheme="minorHAnsi"/>
-          <w:sz w:val="40"/>
-          <w:szCs w:val="40"/>
-        </w:rPr>
-        <w:lastRenderedPageBreak/>
-        <w:t>4.3 Working logic and complexity</w:t>
+          <w:sz w:val="24"/>
+          <w:szCs w:val="24"/>
+        </w:rPr>
+      </w:pPr>
+      <w:r>
+        <w:rPr>
+          <w:rFonts w:cstheme="minorHAnsi"/>
+          <w:sz w:val="24"/>
+          <w:szCs w:val="24"/>
+        </w:rPr>
+        <w:t>For a data exploration tool to be able to process all the output data it should be able to manipulate the results in a fast manner. All the results</w:t>
+      </w:r>
+      <w:r>
+        <w:rPr>
+          <w:rFonts w:cstheme="minorHAnsi"/>
+          <w:sz w:val="24"/>
+          <w:szCs w:val="24"/>
+        </w:rPr>
+        <w:t xml:space="preserve"> saved by the quality service </w:t>
+      </w:r>
+      <w:proofErr w:type="gramStart"/>
+      <w:r>
+        <w:rPr>
+          <w:rFonts w:cstheme="minorHAnsi"/>
+          <w:sz w:val="24"/>
+          <w:szCs w:val="24"/>
+        </w:rPr>
+        <w:t xml:space="preserve">depending </w:t>
+      </w:r>
+      <w:r>
+        <w:rPr>
+          <w:rFonts w:cstheme="minorHAnsi"/>
+          <w:sz w:val="24"/>
+          <w:szCs w:val="24"/>
+        </w:rPr>
+        <w:t xml:space="preserve"> of</w:t>
+      </w:r>
+      <w:proofErr w:type="gramEnd"/>
+      <w:r>
+        <w:rPr>
+          <w:rFonts w:cstheme="minorHAnsi"/>
+          <w:sz w:val="24"/>
+          <w:szCs w:val="24"/>
+        </w:rPr>
+        <w:t xml:space="preserve"> the granularity are kept in JSON files. The size of the files goes from smaller to bigger as the granularity goes from higher(global) to lower(value) level.</w:t>
+      </w:r>
+      <w:r>
+        <w:rPr>
+          <w:rFonts w:cstheme="minorHAnsi"/>
+          <w:sz w:val="24"/>
+          <w:szCs w:val="24"/>
+        </w:rPr>
+        <w:t xml:space="preserve"> The only exception that can occur is the file that carries results about consistency as quality measure over value level of granularity. It can happen that the user requested to check for an association rule that as antecedent value takes mo</w:t>
+      </w:r>
+      <w:r>
+        <w:rPr>
+          <w:rFonts w:cstheme="minorHAnsi"/>
+          <w:sz w:val="24"/>
+          <w:szCs w:val="24"/>
+        </w:rPr>
+        <w:t>re than two attributes together.</w:t>
       </w:r>
     </w:p>
     <w:p>
@@ -17020,15 +16372,7 @@
           <w:sz w:val="24"/>
           <w:szCs w:val="24"/>
         </w:rPr>
-        <w:t>For a data exploration tool to be able to process all the output data it should be able to manipulate the results in a fast manner. All the results</w:t>
-      </w:r>
-      <w:r>
-        <w:rPr>
-          <w:rFonts w:cstheme="minorHAnsi"/>
-          <w:sz w:val="24"/>
-          <w:szCs w:val="24"/>
-        </w:rPr>
-        <w:t xml:space="preserve"> saved by the quality service </w:t>
+        <w:t xml:space="preserve">To be able to show the data on request by the user such a tool must read from the folders and present the results in a user-friendly manner. The tasks that require the less complexity are the ones where the user is interested to see results just as they are saved by the quality service. </w:t>
       </w:r>
       <w:proofErr w:type="gramStart"/>
       <w:r>
@@ -17037,15 +16381,7 @@
           <w:sz w:val="24"/>
           <w:szCs w:val="24"/>
         </w:rPr>
-        <w:t xml:space="preserve">depending </w:t>
-      </w:r>
-      <w:r>
-        <w:rPr>
-          <w:rFonts w:cstheme="minorHAnsi"/>
-          <w:sz w:val="24"/>
-          <w:szCs w:val="24"/>
-        </w:rPr>
-        <w:t xml:space="preserve"> of</w:t>
+        <w:t>In particular, global</w:t>
       </w:r>
       <w:proofErr w:type="gramEnd"/>
       <w:r>
@@ -17054,23 +16390,40 @@
           <w:sz w:val="24"/>
           <w:szCs w:val="24"/>
         </w:rPr>
-        <w:t xml:space="preserve"> the granularity are kept in JSON files. The size of the files goes from smaller to bigger as the granularity goes from higher(global) to lower(value) level.</w:t>
-      </w:r>
-      <w:r>
-        <w:rPr>
-          <w:rFonts w:cstheme="minorHAnsi"/>
-          <w:sz w:val="24"/>
-          <w:szCs w:val="24"/>
-        </w:rPr>
-        <w:t xml:space="preserve"> The only exception that can occur is the file that carries results about consistency as quality measure over value level of granularity. It can happen that the user requested to check for an association rule that as antecedent value takes mo</w:t>
-      </w:r>
-      <w:r>
-        <w:rPr>
-          <w:rFonts w:cstheme="minorHAnsi"/>
-          <w:sz w:val="24"/>
-          <w:szCs w:val="24"/>
-        </w:rPr>
-        <w:t>re than two attributes together.</w:t>
+        <w:t xml:space="preserve">, attribute, and value level of granularity results are kept in single files which means the data tool has to locate the right directory and read the file. </w:t>
+      </w:r>
+      <w:r>
+        <w:rPr>
+          <w:rFonts w:cstheme="minorHAnsi"/>
+          <w:sz w:val="24"/>
+          <w:szCs w:val="24"/>
+        </w:rPr>
+        <w:br/>
+        <w:t>Contrary, the tasks that require the highest complexity and processing are the ones that require reading results from multiple files in the same time. Such a case is when the user wants to perform a custom filtering over records of a</w:t>
+      </w:r>
+      <w:r>
+        <w:rPr>
+          <w:rFonts w:cstheme="minorHAnsi"/>
+          <w:sz w:val="24"/>
+          <w:szCs w:val="24"/>
+        </w:rPr>
+        <w:t>n</w:t>
+      </w:r>
+      <w:r>
+        <w:rPr>
+          <w:rFonts w:cstheme="minorHAnsi"/>
+          <w:sz w:val="24"/>
+          <w:szCs w:val="24"/>
+        </w:rPr>
+        <w:t xml:space="preserve"> </w:t>
+      </w:r>
+      <w:r>
+        <w:rPr>
+          <w:rFonts w:cstheme="minorHAnsi"/>
+          <w:sz w:val="24"/>
+          <w:szCs w:val="24"/>
+        </w:rPr>
+        <w:t>attribute over a set of dimensions (read scenario 1 from point 4.2.2).</w:t>
       </w:r>
     </w:p>
     <w:p>
@@ -17090,58 +16443,15 @@
           <w:sz w:val="24"/>
           <w:szCs w:val="24"/>
         </w:rPr>
-        <w:t xml:space="preserve">To be able to show the data on request by the user such a tool must read from the folders and present the results in a user-friendly manner. The tasks that require the less complexity are the ones where the user is interested to see results just as they are saved by the quality service. </w:t>
-      </w:r>
-      <w:proofErr w:type="gramStart"/>
-      <w:r>
-        <w:rPr>
-          <w:rFonts w:cstheme="minorHAnsi"/>
-          <w:sz w:val="24"/>
-          <w:szCs w:val="24"/>
-        </w:rPr>
-        <w:t>In particular, global</w:t>
-      </w:r>
-      <w:proofErr w:type="gramEnd"/>
-      <w:r>
-        <w:rPr>
-          <w:rFonts w:cstheme="minorHAnsi"/>
-          <w:sz w:val="24"/>
-          <w:szCs w:val="24"/>
-        </w:rPr>
-        <w:t xml:space="preserve">, attribute, and value level of granularity results are kept in single files which means the data tool has to locate the right directory and read the file. </w:t>
-      </w:r>
-      <w:r>
-        <w:rPr>
-          <w:rFonts w:cstheme="minorHAnsi"/>
-          <w:sz w:val="24"/>
-          <w:szCs w:val="24"/>
-        </w:rPr>
-        <w:br/>
-        <w:t>Contrary, the tasks that require the highest complexity and processing are the ones that require reading results from multiple files in the same time. Such a case is when the user wants to perform a custom filtering over records of a</w:t>
-      </w:r>
-      <w:r>
-        <w:rPr>
-          <w:rFonts w:cstheme="minorHAnsi"/>
-          <w:sz w:val="24"/>
-          <w:szCs w:val="24"/>
-        </w:rPr>
-        <w:t>n</w:t>
-      </w:r>
-      <w:r>
-        <w:rPr>
-          <w:rFonts w:cstheme="minorHAnsi"/>
-          <w:sz w:val="24"/>
-          <w:szCs w:val="24"/>
-        </w:rPr>
-        <w:t xml:space="preserve"> </w:t>
-      </w:r>
-      <w:r>
-        <w:rPr>
-          <w:rFonts w:cstheme="minorHAnsi"/>
-          <w:sz w:val="24"/>
-          <w:szCs w:val="24"/>
-        </w:rPr>
-        <w:t>attribute over a set of dimensions (read scenario 1 from point 4.2.2).</w:t>
+        <w:t xml:space="preserve">In contemplation of the working logic and complexity that such a tool would require a possible solution would be to set </w:t>
+      </w:r>
+      <w:r>
+        <w:rPr>
+          <w:rFonts w:cstheme="minorHAnsi"/>
+          <w:sz w:val="24"/>
+          <w:szCs w:val="24"/>
+        </w:rPr>
+        <w:t>a server powerful enough to process all the tasks and pass the final results in a user interface screen. In the following points we will go through the idea of how the tool should be implemented.</w:t>
       </w:r>
     </w:p>
     <w:p>
@@ -17155,22 +16465,6 @@
           <w:szCs w:val="24"/>
         </w:rPr>
       </w:pPr>
-      <w:r>
-        <w:rPr>
-          <w:rFonts w:cstheme="minorHAnsi"/>
-          <w:sz w:val="24"/>
-          <w:szCs w:val="24"/>
-        </w:rPr>
-        <w:t xml:space="preserve">In contemplation of the working logic and complexity that such a tool would require a possible solution would be to set </w:t>
-      </w:r>
-      <w:r>
-        <w:rPr>
-          <w:rFonts w:cstheme="minorHAnsi"/>
-          <w:sz w:val="24"/>
-          <w:szCs w:val="24"/>
-        </w:rPr>
-        <w:t>a server powerful enough to process all the tasks and pass the final results in a user interface screen. In the following points we will go through the idea of how the tool should be implemented.</w:t>
-      </w:r>
     </w:p>
     <w:p>
       <w:pPr>
@@ -17234,6 +16528,52 @@
     </w:p>
     <w:p>
       <w:pPr>
+        <w:pStyle w:val="Heading2"/>
+        <w:rPr>
+          <w:sz w:val="36"/>
+          <w:szCs w:val="36"/>
+        </w:rPr>
+      </w:pPr>
+      <w:r>
+        <w:rPr>
+          <w:sz w:val="36"/>
+          <w:szCs w:val="36"/>
+        </w:rPr>
+        <w:lastRenderedPageBreak/>
+        <w:t>4.4</w:t>
+      </w:r>
+      <w:r>
+        <w:rPr>
+          <w:sz w:val="36"/>
+          <w:szCs w:val="36"/>
+        </w:rPr>
+        <w:t xml:space="preserve"> </w:t>
+      </w:r>
+      <w:r>
+        <w:rPr>
+          <w:sz w:val="36"/>
+          <w:szCs w:val="36"/>
+        </w:rPr>
+        <w:t xml:space="preserve">Tool </w:t>
+      </w:r>
+      <w:r>
+        <w:rPr>
+          <w:sz w:val="36"/>
+          <w:szCs w:val="36"/>
+        </w:rPr>
+        <w:t>Implementation</w:t>
+      </w:r>
+      <w:r>
+        <w:rPr>
+          <w:sz w:val="36"/>
+          <w:szCs w:val="36"/>
+        </w:rPr>
+        <w:t xml:space="preserve"> </w:t>
+      </w:r>
+    </w:p>
+    <w:p/>
+    <w:p>
+      <w:pPr>
         <w:tabs>
           <w:tab w:val="left" w:pos="3348"/>
         </w:tabs>
@@ -17243,6 +16583,70 @@
           <w:szCs w:val="24"/>
         </w:rPr>
       </w:pPr>
+      <w:r>
+        <w:rPr>
+          <w:rFonts w:cstheme="minorHAnsi"/>
+          <w:sz w:val="24"/>
+          <w:szCs w:val="24"/>
+        </w:rPr>
+        <w:t>In the following part we will go through the implementation of</w:t>
+      </w:r>
+      <w:r>
+        <w:rPr>
+          <w:rFonts w:cstheme="minorHAnsi"/>
+          <w:sz w:val="24"/>
+          <w:szCs w:val="24"/>
+        </w:rPr>
+        <w:t xml:space="preserve"> a data exploration tool by</w:t>
+      </w:r>
+      <w:r>
+        <w:rPr>
+          <w:rFonts w:cstheme="minorHAnsi"/>
+          <w:sz w:val="24"/>
+          <w:szCs w:val="24"/>
+        </w:rPr>
+        <w:t xml:space="preserve"> the ideas</w:t>
+      </w:r>
+      <w:r>
+        <w:rPr>
+          <w:rFonts w:cstheme="minorHAnsi"/>
+          <w:sz w:val="24"/>
+          <w:szCs w:val="24"/>
+        </w:rPr>
+        <w:t xml:space="preserve"> and discussions we</w:t>
+      </w:r>
+      <w:r>
+        <w:rPr>
+          <w:rFonts w:cstheme="minorHAnsi"/>
+          <w:sz w:val="24"/>
+          <w:szCs w:val="24"/>
+        </w:rPr>
+        <w:t xml:space="preserve"> present so far in the chapter. First, we will see approach in its creation,</w:t>
+      </w:r>
+      <w:r>
+        <w:rPr>
+          <w:rFonts w:cstheme="minorHAnsi"/>
+          <w:sz w:val="24"/>
+          <w:szCs w:val="24"/>
+        </w:rPr>
+        <w:t xml:space="preserve"> </w:t>
+      </w:r>
+      <w:r>
+        <w:rPr>
+          <w:rFonts w:cstheme="minorHAnsi"/>
+          <w:sz w:val="24"/>
+          <w:szCs w:val="24"/>
+        </w:rPr>
+        <w:t>which technologies have been used to develop the tool,</w:t>
+      </w:r>
+      <w:r>
+        <w:rPr>
+          <w:rFonts w:cstheme="minorHAnsi"/>
+          <w:sz w:val="24"/>
+          <w:szCs w:val="24"/>
+        </w:rPr>
+        <w:t xml:space="preserve"> workflow, and feature exploration.</w:t>
+      </w:r>
     </w:p>
     <w:p>
       <w:pPr>
@@ -17258,234 +16662,21 @@
     </w:p>
     <w:p>
       <w:pPr>
-        <w:tabs>
-          <w:tab w:val="left" w:pos="3348"/>
-        </w:tabs>
-        <w:rPr>
-          <w:rFonts w:cstheme="minorHAnsi"/>
-          <w:sz w:val="24"/>
-          <w:szCs w:val="24"/>
-        </w:rPr>
-      </w:pPr>
-    </w:p>
-    <w:p>
-      <w:pPr>
-        <w:tabs>
-          <w:tab w:val="left" w:pos="3348"/>
-        </w:tabs>
-        <w:rPr>
-          <w:rFonts w:cstheme="minorHAnsi"/>
-          <w:sz w:val="24"/>
-          <w:szCs w:val="24"/>
-        </w:rPr>
-      </w:pPr>
-    </w:p>
-    <w:p>
-      <w:pPr>
-        <w:tabs>
-          <w:tab w:val="left" w:pos="3348"/>
-        </w:tabs>
-        <w:rPr>
-          <w:rFonts w:cstheme="minorHAnsi"/>
-          <w:sz w:val="24"/>
-          <w:szCs w:val="24"/>
-        </w:rPr>
-      </w:pPr>
-    </w:p>
-    <w:p>
-      <w:pPr>
-        <w:tabs>
-          <w:tab w:val="left" w:pos="3348"/>
-        </w:tabs>
-        <w:rPr>
-          <w:rFonts w:cstheme="minorHAnsi"/>
-          <w:sz w:val="24"/>
-          <w:szCs w:val="24"/>
-        </w:rPr>
-      </w:pPr>
-    </w:p>
-    <w:p>
-      <w:pPr>
-        <w:tabs>
-          <w:tab w:val="left" w:pos="3348"/>
-        </w:tabs>
-        <w:rPr>
-          <w:rFonts w:cstheme="minorHAnsi"/>
-          <w:sz w:val="40"/>
-          <w:szCs w:val="40"/>
-        </w:rPr>
-      </w:pPr>
-      <w:r>
-        <w:rPr>
-          <w:rFonts w:cstheme="minorHAnsi"/>
-          <w:sz w:val="40"/>
-          <w:szCs w:val="40"/>
-        </w:rPr>
-        <w:lastRenderedPageBreak/>
-        <w:t>4.4</w:t>
-      </w:r>
-      <w:r>
-        <w:rPr>
-          <w:rFonts w:cstheme="minorHAnsi"/>
-          <w:sz w:val="40"/>
-          <w:szCs w:val="40"/>
-        </w:rPr>
-        <w:t xml:space="preserve"> </w:t>
-      </w:r>
-      <w:r>
-        <w:rPr>
-          <w:rFonts w:cstheme="minorHAnsi"/>
-          <w:sz w:val="40"/>
-          <w:szCs w:val="40"/>
-        </w:rPr>
-        <w:t xml:space="preserve">Tool </w:t>
-      </w:r>
-      <w:r>
-        <w:rPr>
-          <w:rFonts w:cstheme="minorHAnsi"/>
-          <w:sz w:val="40"/>
-          <w:szCs w:val="40"/>
-        </w:rPr>
-        <w:t>Implementation</w:t>
-      </w:r>
-      <w:r>
-        <w:rPr>
-          <w:rFonts w:cstheme="minorHAnsi"/>
-          <w:sz w:val="40"/>
-          <w:szCs w:val="40"/>
-        </w:rPr>
-        <w:t xml:space="preserve"> </w:t>
-      </w:r>
-    </w:p>
-    <w:p>
-      <w:pPr>
-        <w:tabs>
-          <w:tab w:val="left" w:pos="3348"/>
-        </w:tabs>
-        <w:rPr>
-          <w:rFonts w:cstheme="minorHAnsi"/>
-          <w:sz w:val="24"/>
-          <w:szCs w:val="24"/>
-        </w:rPr>
-      </w:pPr>
-      <w:r>
-        <w:rPr>
-          <w:rFonts w:cstheme="minorHAnsi"/>
-          <w:sz w:val="24"/>
-          <w:szCs w:val="24"/>
-        </w:rPr>
-        <w:t>In the following part we will go through the implementation of</w:t>
-      </w:r>
-      <w:r>
-        <w:rPr>
-          <w:rFonts w:cstheme="minorHAnsi"/>
-          <w:sz w:val="24"/>
-          <w:szCs w:val="24"/>
-        </w:rPr>
-        <w:t xml:space="preserve"> a data exploration tool by</w:t>
-      </w:r>
-      <w:r>
-        <w:rPr>
-          <w:rFonts w:cstheme="minorHAnsi"/>
-          <w:sz w:val="24"/>
-          <w:szCs w:val="24"/>
-        </w:rPr>
-        <w:t xml:space="preserve"> the ideas</w:t>
-      </w:r>
-      <w:r>
-        <w:rPr>
-          <w:rFonts w:cstheme="minorHAnsi"/>
-          <w:sz w:val="24"/>
-          <w:szCs w:val="24"/>
-        </w:rPr>
-        <w:t xml:space="preserve"> and discussions we</w:t>
-      </w:r>
-      <w:r>
-        <w:rPr>
-          <w:rFonts w:cstheme="minorHAnsi"/>
-          <w:sz w:val="24"/>
-          <w:szCs w:val="24"/>
-        </w:rPr>
-        <w:t xml:space="preserve"> present so far in the chapter. First, we will see approach in its creation,</w:t>
-      </w:r>
-      <w:r>
-        <w:rPr>
-          <w:rFonts w:cstheme="minorHAnsi"/>
-          <w:sz w:val="24"/>
-          <w:szCs w:val="24"/>
-        </w:rPr>
-        <w:t xml:space="preserve"> </w:t>
-      </w:r>
-      <w:r>
-        <w:rPr>
-          <w:rFonts w:cstheme="minorHAnsi"/>
-          <w:sz w:val="24"/>
-          <w:szCs w:val="24"/>
-        </w:rPr>
-        <w:t>which technologies have been used to develop the tool,</w:t>
-      </w:r>
-      <w:r>
-        <w:rPr>
-          <w:rFonts w:cstheme="minorHAnsi"/>
-          <w:sz w:val="24"/>
-          <w:szCs w:val="24"/>
-        </w:rPr>
-        <w:t xml:space="preserve"> workflow, and feature exploration.</w:t>
-      </w:r>
-    </w:p>
-    <w:p>
-      <w:pPr>
-        <w:tabs>
-          <w:tab w:val="left" w:pos="3348"/>
-        </w:tabs>
-        <w:rPr>
-          <w:rFonts w:cstheme="minorHAnsi"/>
-          <w:sz w:val="24"/>
-          <w:szCs w:val="24"/>
-        </w:rPr>
-      </w:pPr>
-    </w:p>
-    <w:p>
-      <w:pPr>
-        <w:rPr>
-          <w:rFonts w:cstheme="minorHAnsi"/>
-          <w:sz w:val="28"/>
-          <w:szCs w:val="28"/>
-        </w:rPr>
-      </w:pPr>
-      <w:r>
-        <w:rPr>
-          <w:rFonts w:cstheme="minorHAnsi"/>
-          <w:sz w:val="28"/>
-          <w:szCs w:val="28"/>
-        </w:rPr>
-        <w:t>4.</w:t>
-      </w:r>
-      <w:r>
-        <w:rPr>
-          <w:rFonts w:cstheme="minorHAnsi"/>
-          <w:sz w:val="28"/>
-          <w:szCs w:val="28"/>
-        </w:rPr>
-        <w:t>4.</w:t>
-      </w:r>
-      <w:r>
-        <w:rPr>
-          <w:rFonts w:cstheme="minorHAnsi"/>
-          <w:sz w:val="28"/>
-          <w:szCs w:val="28"/>
-        </w:rPr>
-        <w:t>2 Approach in creating the exploration to</w:t>
-      </w:r>
-      <w:r>
-        <w:rPr>
-          <w:rFonts w:cstheme="minorHAnsi"/>
-          <w:sz w:val="28"/>
-          <w:szCs w:val="28"/>
-        </w:rPr>
-        <w:t>ol</w:t>
-      </w:r>
-    </w:p>
+        <w:pStyle w:val="Heading3"/>
+        <w:rPr>
+          <w:sz w:val="32"/>
+          <w:szCs w:val="32"/>
+        </w:rPr>
+      </w:pPr>
+      <w:r>
+        <w:rPr>
+          <w:sz w:val="32"/>
+          <w:szCs w:val="32"/>
+        </w:rPr>
+        <w:t>4.4.2 Approach in creating the exploration tool</w:t>
+      </w:r>
+    </w:p>
+    <w:p/>
     <w:p>
       <w:pPr>
         <w:jc w:val="both"/>
@@ -17720,55 +16911,22 @@
     </w:p>
     <w:p>
       <w:pPr>
-        <w:tabs>
-          <w:tab w:val="left" w:pos="3348"/>
-        </w:tabs>
-        <w:rPr>
-          <w:rFonts w:cstheme="minorHAnsi"/>
-          <w:sz w:val="24"/>
-          <w:szCs w:val="24"/>
-        </w:rPr>
-      </w:pPr>
-    </w:p>
-    <w:p>
-      <w:pPr>
-        <w:jc w:val="both"/>
-        <w:rPr>
-          <w:rFonts w:cstheme="minorHAnsi"/>
-          <w:b/>
-          <w:sz w:val="28"/>
-          <w:szCs w:val="28"/>
-        </w:rPr>
-      </w:pPr>
-      <w:r>
-        <w:rPr>
-          <w:rFonts w:cstheme="minorHAnsi"/>
-          <w:b/>
-          <w:sz w:val="28"/>
-          <w:szCs w:val="28"/>
+        <w:pStyle w:val="Heading3"/>
+        <w:rPr>
+          <w:sz w:val="32"/>
+          <w:szCs w:val="32"/>
+        </w:rPr>
+      </w:pPr>
+      <w:r>
+        <w:rPr>
+          <w:sz w:val="32"/>
+          <w:szCs w:val="32"/>
         </w:rPr>
         <w:lastRenderedPageBreak/>
-        <w:t>4.4.1</w:t>
-      </w:r>
-      <w:r>
-        <w:rPr>
-          <w:rFonts w:cstheme="minorHAnsi"/>
-          <w:b/>
-          <w:sz w:val="28"/>
-          <w:szCs w:val="28"/>
-        </w:rPr>
-        <w:t xml:space="preserve"> </w:t>
-      </w:r>
-      <w:r>
-        <w:rPr>
-          <w:rFonts w:cstheme="minorHAnsi"/>
-          <w:b/>
-          <w:sz w:val="28"/>
-          <w:szCs w:val="28"/>
-        </w:rPr>
-        <w:t>Technologies used</w:t>
-      </w:r>
-    </w:p>
+        <w:t>4.4.1 Technologies used</w:t>
+      </w:r>
+    </w:p>
+    <w:p/>
     <w:p>
       <w:pPr>
         <w:jc w:val="both"/>
@@ -18238,133 +17396,78 @@
     </w:p>
     <w:p>
       <w:pPr>
-        <w:rPr>
-          <w:rFonts w:cstheme="minorHAnsi"/>
-        </w:rPr>
-      </w:pPr>
-    </w:p>
-    <w:p>
-      <w:pPr>
-        <w:rPr>
-          <w:rFonts w:cstheme="minorHAnsi"/>
+        <w:pStyle w:val="Heading3"/>
+        <w:rPr>
+          <w:sz w:val="32"/>
+          <w:szCs w:val="32"/>
+        </w:rPr>
+      </w:pPr>
+      <w:r>
+        <w:rPr>
+          <w:sz w:val="32"/>
+          <w:szCs w:val="32"/>
+        </w:rPr>
+        <w:lastRenderedPageBreak/>
+        <w:t xml:space="preserve">4.4.3 Navigation models in the UI </w:t>
+      </w:r>
+    </w:p>
+    <w:p/>
+    <w:p>
+      <w:pPr>
+        <w:rPr>
+          <w:rFonts w:cstheme="minorHAnsi"/>
+          <w:sz w:val="24"/>
+          <w:szCs w:val="24"/>
+        </w:rPr>
+      </w:pPr>
+      <w:r>
+        <w:rPr>
+          <w:rFonts w:cstheme="minorHAnsi"/>
+          <w:sz w:val="24"/>
+          <w:szCs w:val="24"/>
+        </w:rPr>
+        <w:t>In this section we will go through the dynamic model of the UI. We will accomplish that by providing various diagrams to describe the interaction between objects and other components of the system.</w:t>
+      </w:r>
+      <w:r>
+        <w:rPr>
+          <w:rFonts w:cstheme="minorHAnsi"/>
+          <w:sz w:val="24"/>
+          <w:szCs w:val="24"/>
+        </w:rPr>
+        <w:t xml:space="preserve"> Later we will go through each page and feature in detail.</w:t>
+      </w:r>
+      <w:r>
+        <w:rPr>
+          <w:rFonts w:cstheme="minorHAnsi"/>
+          <w:sz w:val="24"/>
+          <w:szCs w:val="24"/>
+        </w:rPr>
+        <w:t xml:space="preserve"> Follows a set of navigations models from the user experience point of view.</w:t>
+      </w:r>
+    </w:p>
+    <w:p>
+      <w:pPr>
+        <w:rPr>
+          <w:rFonts w:cstheme="minorHAnsi"/>
+          <w:sz w:val="24"/>
+          <w:szCs w:val="24"/>
+        </w:rPr>
+      </w:pPr>
+    </w:p>
+    <w:p>
+      <w:pPr>
+        <w:pStyle w:val="Heading4"/>
+        <w:rPr>
           <w:sz w:val="28"/>
           <w:szCs w:val="28"/>
         </w:rPr>
       </w:pPr>
       <w:r>
         <w:rPr>
-          <w:rFonts w:cstheme="minorHAnsi"/>
           <w:sz w:val="28"/>
           <w:szCs w:val="28"/>
         </w:rPr>
-        <w:lastRenderedPageBreak/>
-        <w:t>4.</w:t>
-      </w:r>
-      <w:r>
-        <w:rPr>
-          <w:rFonts w:cstheme="minorHAnsi"/>
-          <w:sz w:val="28"/>
-          <w:szCs w:val="28"/>
-        </w:rPr>
-        <w:t>4.3</w:t>
-      </w:r>
-      <w:r>
-        <w:rPr>
-          <w:rFonts w:cstheme="minorHAnsi"/>
-          <w:sz w:val="28"/>
-          <w:szCs w:val="28"/>
-        </w:rPr>
-        <w:t xml:space="preserve"> </w:t>
-      </w:r>
-      <w:r>
-        <w:rPr>
-          <w:rFonts w:cstheme="minorHAnsi"/>
-          <w:sz w:val="28"/>
-          <w:szCs w:val="28"/>
-        </w:rPr>
-        <w:t xml:space="preserve">Navigation models in the UI </w:t>
-      </w:r>
-    </w:p>
-    <w:p>
-      <w:pPr>
-        <w:rPr>
-          <w:rFonts w:cstheme="minorHAnsi"/>
-          <w:sz w:val="24"/>
-          <w:szCs w:val="24"/>
-        </w:rPr>
-      </w:pPr>
-      <w:r>
-        <w:rPr>
-          <w:rFonts w:cstheme="minorHAnsi"/>
-          <w:sz w:val="24"/>
-          <w:szCs w:val="24"/>
-        </w:rPr>
-        <w:t>In this section we will go through the dynamic model of the UI. We will accomplish that by providing various diagrams to describe the interaction between objects and other components of the system.</w:t>
-      </w:r>
-      <w:r>
-        <w:rPr>
-          <w:rFonts w:cstheme="minorHAnsi"/>
-          <w:sz w:val="24"/>
-          <w:szCs w:val="24"/>
-        </w:rPr>
-        <w:t xml:space="preserve"> Later we will go through each page and feature in detail.</w:t>
-      </w:r>
-      <w:r>
-        <w:rPr>
-          <w:rFonts w:cstheme="minorHAnsi"/>
-          <w:sz w:val="24"/>
-          <w:szCs w:val="24"/>
-        </w:rPr>
-        <w:t xml:space="preserve"> Follows a set of navigations models from the user experience point of view.</w:t>
-      </w:r>
-    </w:p>
-    <w:p>
-      <w:pPr>
-        <w:rPr>
-          <w:rFonts w:cstheme="minorHAnsi"/>
-          <w:sz w:val="24"/>
-          <w:szCs w:val="24"/>
-        </w:rPr>
-      </w:pPr>
-      <w:r>
-        <w:rPr>
-          <w:rFonts w:cstheme="minorHAnsi"/>
-          <w:sz w:val="24"/>
-          <w:szCs w:val="24"/>
-        </w:rPr>
-        <w:t>4.4.3</w:t>
-      </w:r>
-      <w:r>
-        <w:rPr>
-          <w:rFonts w:cstheme="minorHAnsi"/>
-          <w:sz w:val="24"/>
-          <w:szCs w:val="24"/>
-        </w:rPr>
-        <w:t>.1</w:t>
-      </w:r>
-      <w:r>
-        <w:rPr>
-          <w:rFonts w:cstheme="minorHAnsi"/>
-          <w:sz w:val="24"/>
-          <w:szCs w:val="24"/>
-        </w:rPr>
-        <w:t xml:space="preserve"> </w:t>
-      </w:r>
-      <w:r>
-        <w:rPr>
-          <w:rFonts w:cstheme="minorHAnsi"/>
-          <w:sz w:val="24"/>
-          <w:szCs w:val="24"/>
-        </w:rPr>
-        <w:t>Homepage</w:t>
-      </w:r>
-      <w:r>
-        <w:rPr>
-          <w:rFonts w:cstheme="minorHAnsi"/>
-          <w:sz w:val="24"/>
-          <w:szCs w:val="24"/>
-        </w:rPr>
-        <w:t xml:space="preserve"> </w:t>
+        <w:t xml:space="preserve">4.4.3.1 Homepage </w:t>
       </w:r>
     </w:p>
     <w:p>
@@ -18504,61 +17607,19 @@
     </w:p>
     <w:p>
       <w:pPr>
-        <w:rPr>
-          <w:rFonts w:cstheme="minorHAnsi"/>
-          <w:sz w:val="40"/>
-          <w:szCs w:val="40"/>
-        </w:rPr>
-      </w:pPr>
-    </w:p>
-    <w:p>
-      <w:pPr>
-        <w:rPr>
-          <w:rFonts w:cstheme="minorHAnsi"/>
-          <w:sz w:val="24"/>
-          <w:szCs w:val="24"/>
-        </w:rPr>
-      </w:pPr>
-      <w:r>
-        <w:rPr>
-          <w:rFonts w:cstheme="minorHAnsi"/>
-          <w:sz w:val="24"/>
-          <w:szCs w:val="24"/>
+        <w:pStyle w:val="Heading4"/>
+        <w:rPr>
+          <w:sz w:val="28"/>
+          <w:szCs w:val="28"/>
+        </w:rPr>
+      </w:pPr>
+      <w:r>
+        <w:rPr>
+          <w:sz w:val="28"/>
+          <w:szCs w:val="28"/>
         </w:rPr>
         <w:lastRenderedPageBreak/>
-        <w:t>4.4.3</w:t>
-      </w:r>
-      <w:r>
-        <w:rPr>
-          <w:rFonts w:cstheme="minorHAnsi"/>
-          <w:sz w:val="24"/>
-          <w:szCs w:val="24"/>
-        </w:rPr>
-        <w:t>.2</w:t>
-      </w:r>
-      <w:r>
-        <w:rPr>
-          <w:rFonts w:cstheme="minorHAnsi"/>
-          <w:sz w:val="24"/>
-          <w:szCs w:val="24"/>
-        </w:rPr>
-        <w:t xml:space="preserve"> </w:t>
-      </w:r>
-      <w:r>
-        <w:rPr>
-          <w:rFonts w:cstheme="minorHAnsi"/>
-          <w:sz w:val="24"/>
-          <w:szCs w:val="24"/>
-        </w:rPr>
-        <w:t>Attribute page</w:t>
-      </w:r>
-      <w:r>
-        <w:rPr>
-          <w:rFonts w:cstheme="minorHAnsi"/>
-          <w:sz w:val="24"/>
-          <w:szCs w:val="24"/>
-        </w:rPr>
-        <w:t xml:space="preserve"> </w:t>
+        <w:t xml:space="preserve">4.4.3.2 Attribute page </w:t>
       </w:r>
     </w:p>
     <w:p>
@@ -18752,52 +17813,19 @@
     </w:p>
     <w:p>
       <w:pPr>
-        <w:rPr>
-          <w:rFonts w:cstheme="minorHAnsi"/>
-          <w:sz w:val="24"/>
-          <w:szCs w:val="24"/>
-        </w:rPr>
-      </w:pPr>
-      <w:r>
-        <w:rPr>
-          <w:rFonts w:cstheme="minorHAnsi"/>
-          <w:sz w:val="24"/>
-          <w:szCs w:val="24"/>
+        <w:pStyle w:val="Heading4"/>
+        <w:rPr>
+          <w:sz w:val="28"/>
+          <w:szCs w:val="28"/>
+        </w:rPr>
+      </w:pPr>
+      <w:r>
+        <w:rPr>
+          <w:sz w:val="28"/>
+          <w:szCs w:val="28"/>
         </w:rPr>
         <w:lastRenderedPageBreak/>
-        <w:t>4.4.3</w:t>
-      </w:r>
-      <w:r>
-        <w:rPr>
-          <w:rFonts w:cstheme="minorHAnsi"/>
-          <w:sz w:val="24"/>
-          <w:szCs w:val="24"/>
-        </w:rPr>
-        <w:t>.3</w:t>
-      </w:r>
-      <w:r>
-        <w:rPr>
-          <w:rFonts w:cstheme="minorHAnsi"/>
-          <w:sz w:val="24"/>
-          <w:szCs w:val="24"/>
-        </w:rPr>
-        <w:t xml:space="preserve"> </w:t>
-      </w:r>
-      <w:r>
-        <w:rPr>
-          <w:rFonts w:cstheme="minorHAnsi"/>
-          <w:sz w:val="24"/>
-          <w:szCs w:val="24"/>
-        </w:rPr>
-        <w:t>Value granularity and extra features</w:t>
-      </w:r>
-      <w:r>
-        <w:rPr>
-          <w:rFonts w:cstheme="minorHAnsi"/>
-          <w:sz w:val="24"/>
-          <w:szCs w:val="24"/>
-        </w:rPr>
-        <w:t xml:space="preserve"> </w:t>
+        <w:t xml:space="preserve">4.4.3.3 Value granularity and extra features </w:t>
       </w:r>
     </w:p>
     <w:p>
@@ -18965,52 +17993,19 @@
     </w:p>
     <w:p>
       <w:pPr>
-        <w:rPr>
-          <w:rFonts w:cstheme="minorHAnsi"/>
-          <w:sz w:val="24"/>
-          <w:szCs w:val="24"/>
-        </w:rPr>
-      </w:pPr>
-      <w:r>
-        <w:rPr>
-          <w:rFonts w:cstheme="minorHAnsi"/>
-          <w:sz w:val="24"/>
-          <w:szCs w:val="24"/>
+        <w:pStyle w:val="Heading4"/>
+        <w:rPr>
+          <w:sz w:val="28"/>
+          <w:szCs w:val="28"/>
+        </w:rPr>
+      </w:pPr>
+      <w:r>
+        <w:rPr>
+          <w:sz w:val="28"/>
+          <w:szCs w:val="28"/>
         </w:rPr>
         <w:lastRenderedPageBreak/>
-        <w:t>4.4.3</w:t>
-      </w:r>
-      <w:r>
-        <w:rPr>
-          <w:rFonts w:cstheme="minorHAnsi"/>
-          <w:sz w:val="24"/>
-          <w:szCs w:val="24"/>
-        </w:rPr>
-        <w:t>.4</w:t>
-      </w:r>
-      <w:r>
-        <w:rPr>
-          <w:rFonts w:cstheme="minorHAnsi"/>
-          <w:sz w:val="24"/>
-          <w:szCs w:val="24"/>
-        </w:rPr>
-        <w:t xml:space="preserve"> </w:t>
-      </w:r>
-      <w:r>
-        <w:rPr>
-          <w:rFonts w:cstheme="minorHAnsi"/>
-          <w:sz w:val="24"/>
-          <w:szCs w:val="24"/>
-        </w:rPr>
-        <w:t>Custom filtering</w:t>
-      </w:r>
-      <w:r>
-        <w:rPr>
-          <w:rFonts w:cstheme="minorHAnsi"/>
-          <w:sz w:val="24"/>
-          <w:szCs w:val="24"/>
-        </w:rPr>
-        <w:t xml:space="preserve"> </w:t>
+        <w:t xml:space="preserve">4.4.3.4 Custom filtering </w:t>
       </w:r>
     </w:p>
     <w:p>
@@ -19232,38 +18227,31 @@
     </w:p>
     <w:p>
       <w:pPr>
-        <w:rPr>
-          <w:rFonts w:cstheme="minorHAnsi"/>
-          <w:b/>
-          <w:sz w:val="24"/>
-          <w:szCs w:val="24"/>
-        </w:rPr>
-      </w:pPr>
-      <w:r>
-        <w:rPr>
-          <w:rFonts w:cstheme="minorHAnsi"/>
-          <w:b/>
-          <w:sz w:val="24"/>
-          <w:szCs w:val="24"/>
+        <w:pStyle w:val="Heading4"/>
+        <w:rPr>
+          <w:sz w:val="28"/>
+          <w:szCs w:val="28"/>
+        </w:rPr>
+      </w:pPr>
+      <w:r>
+        <w:rPr>
+          <w:sz w:val="28"/>
+          <w:szCs w:val="28"/>
         </w:rPr>
         <w:lastRenderedPageBreak/>
         <w:t>4.</w:t>
       </w:r>
       <w:r>
         <w:rPr>
-          <w:rFonts w:cstheme="minorHAnsi"/>
-          <w:b/>
-          <w:sz w:val="24"/>
-          <w:szCs w:val="24"/>
+          <w:sz w:val="28"/>
+          <w:szCs w:val="28"/>
         </w:rPr>
         <w:t>4.4.1</w:t>
       </w:r>
       <w:r>
         <w:rPr>
-          <w:rFonts w:cstheme="minorHAnsi"/>
-          <w:b/>
-          <w:sz w:val="24"/>
-          <w:szCs w:val="24"/>
+          <w:sz w:val="28"/>
+          <w:szCs w:val="28"/>
         </w:rPr>
         <w:t xml:space="preserve"> Data source selection </w:t>
       </w:r>
@@ -23118,7 +22106,7 @@
           <w:rFonts w:asciiTheme="minorHAnsi" w:hAnsiTheme="minorHAnsi" w:cstheme="minorHAnsi"/>
         </w:rPr>
       </w:pPr>
-      <w:bookmarkStart w:id="7" w:name="_Toc509526182"/>
+      <w:bookmarkStart w:id="6" w:name="_Toc509526182"/>
       <w:r>
         <w:rPr>
           <w:rFonts w:asciiTheme="minorHAnsi" w:hAnsiTheme="minorHAnsi" w:cstheme="minorHAnsi"/>
@@ -23126,7 +22114,7 @@
         <w:lastRenderedPageBreak/>
         <w:t>chapter 5</w:t>
       </w:r>
-      <w:bookmarkEnd w:id="7"/>
+      <w:bookmarkEnd w:id="6"/>
     </w:p>
     <w:p>
       <w:pPr>
@@ -23239,7 +22227,7 @@
           <w:rPr>
             <w:noProof/>
           </w:rPr>
-          <w:t>40</w:t>
+          <w:t>5</w:t>
         </w:r>
         <w:r>
           <w:rPr>
@@ -29380,6 +28368,132 @@
 </file>
 
 <file path=customXml/item1.xml><?xml version="1.0" encoding="utf-8"?>
+<p:properties xmlns:p="http://schemas.microsoft.com/office/2006/metadata/properties" xmlns:xsi="http://www.w3.org/2001/XMLSchema-instance" xmlns:pc="http://schemas.microsoft.com/office/infopath/2007/PartnerControls">
+  <documentManagement>
+    <APDescription xmlns="4873beb7-5857-4685-be1f-d57550cc96cc" xsi:nil="true"/>
+    <AssetExpire xmlns="4873beb7-5857-4685-be1f-d57550cc96cc">2029-01-01T08:00:00+00:00</AssetExpire>
+    <CampaignTagsTaxHTField0 xmlns="4873beb7-5857-4685-be1f-d57550cc96cc">
+      <Terms xmlns="http://schemas.microsoft.com/office/infopath/2007/PartnerControls"/>
+    </CampaignTagsTaxHTField0>
+    <IntlLangReviewDate xmlns="4873beb7-5857-4685-be1f-d57550cc96cc" xsi:nil="true"/>
+    <TPFriendlyName xmlns="4873beb7-5857-4685-be1f-d57550cc96cc" xsi:nil="true"/>
+    <IntlLangReview xmlns="4873beb7-5857-4685-be1f-d57550cc96cc">false</IntlLangReview>
+    <LocLastLocAttemptVersionLookup xmlns="4873beb7-5857-4685-be1f-d57550cc96cc">856581</LocLastLocAttemptVersionLookup>
+    <PolicheckWords xmlns="4873beb7-5857-4685-be1f-d57550cc96cc" xsi:nil="true"/>
+    <SubmitterId xmlns="4873beb7-5857-4685-be1f-d57550cc96cc" xsi:nil="true"/>
+    <AcquiredFrom xmlns="4873beb7-5857-4685-be1f-d57550cc96cc">Internal MS</AcquiredFrom>
+    <EditorialStatus xmlns="4873beb7-5857-4685-be1f-d57550cc96cc">Complete</EditorialStatus>
+    <Markets xmlns="4873beb7-5857-4685-be1f-d57550cc96cc"/>
+    <OriginAsset xmlns="4873beb7-5857-4685-be1f-d57550cc96cc" xsi:nil="true"/>
+    <AssetStart xmlns="4873beb7-5857-4685-be1f-d57550cc96cc">2012-09-19T07:42:00+00:00</AssetStart>
+    <FriendlyTitle xmlns="4873beb7-5857-4685-be1f-d57550cc96cc" xsi:nil="true"/>
+    <MarketSpecific xmlns="4873beb7-5857-4685-be1f-d57550cc96cc">false</MarketSpecific>
+    <TPNamespace xmlns="4873beb7-5857-4685-be1f-d57550cc96cc" xsi:nil="true"/>
+    <PublishStatusLookup xmlns="4873beb7-5857-4685-be1f-d57550cc96cc">
+      <Value>1622610</Value>
+    </PublishStatusLookup>
+    <APAuthor xmlns="4873beb7-5857-4685-be1f-d57550cc96cc">
+      <UserInfo>
+        <DisplayName>REDMOND\v-aptall</DisplayName>
+        <AccountId>2566</AccountId>
+        <AccountType/>
+      </UserInfo>
+    </APAuthor>
+    <TPCommandLine xmlns="4873beb7-5857-4685-be1f-d57550cc96cc" xsi:nil="true"/>
+    <IntlLangReviewer xmlns="4873beb7-5857-4685-be1f-d57550cc96cc" xsi:nil="true"/>
+    <OpenTemplate xmlns="4873beb7-5857-4685-be1f-d57550cc96cc">true</OpenTemplate>
+    <CSXSubmissionDate xmlns="4873beb7-5857-4685-be1f-d57550cc96cc" xsi:nil="true"/>
+    <TaxCatchAll xmlns="4873beb7-5857-4685-be1f-d57550cc96cc"/>
+    <Manager xmlns="4873beb7-5857-4685-be1f-d57550cc96cc" xsi:nil="true"/>
+    <NumericId xmlns="4873beb7-5857-4685-be1f-d57550cc96cc" xsi:nil="true"/>
+    <ParentAssetId xmlns="4873beb7-5857-4685-be1f-d57550cc96cc" xsi:nil="true"/>
+    <OriginalSourceMarket xmlns="4873beb7-5857-4685-be1f-d57550cc96cc" xsi:nil="true"/>
+    <ApprovalStatus xmlns="4873beb7-5857-4685-be1f-d57550cc96cc">InProgress</ApprovalStatus>
+    <TPComponent xmlns="4873beb7-5857-4685-be1f-d57550cc96cc" xsi:nil="true"/>
+    <EditorialTags xmlns="4873beb7-5857-4685-be1f-d57550cc96cc" xsi:nil="true"/>
+    <TPExecutable xmlns="4873beb7-5857-4685-be1f-d57550cc96cc" xsi:nil="true"/>
+    <TPLaunchHelpLink xmlns="4873beb7-5857-4685-be1f-d57550cc96cc" xsi:nil="true"/>
+    <LocComments xmlns="4873beb7-5857-4685-be1f-d57550cc96cc" xsi:nil="true"/>
+    <LocRecommendedHandoff xmlns="4873beb7-5857-4685-be1f-d57550cc96cc" xsi:nil="true"/>
+    <SourceTitle xmlns="4873beb7-5857-4685-be1f-d57550cc96cc" xsi:nil="true"/>
+    <CSXUpdate xmlns="4873beb7-5857-4685-be1f-d57550cc96cc">false</CSXUpdate>
+    <IntlLocPriority xmlns="4873beb7-5857-4685-be1f-d57550cc96cc" xsi:nil="true"/>
+    <UAProjectedTotalWords xmlns="4873beb7-5857-4685-be1f-d57550cc96cc" xsi:nil="true"/>
+    <AssetType xmlns="4873beb7-5857-4685-be1f-d57550cc96cc">TP</AssetType>
+    <MachineTranslated xmlns="4873beb7-5857-4685-be1f-d57550cc96cc">false</MachineTranslated>
+    <OutputCachingOn xmlns="4873beb7-5857-4685-be1f-d57550cc96cc">false</OutputCachingOn>
+    <TemplateStatus xmlns="4873beb7-5857-4685-be1f-d57550cc96cc">Complete</TemplateStatus>
+    <IsSearchable xmlns="4873beb7-5857-4685-be1f-d57550cc96cc">true</IsSearchable>
+    <ContentItem xmlns="4873beb7-5857-4685-be1f-d57550cc96cc" xsi:nil="true"/>
+    <HandoffToMSDN xmlns="4873beb7-5857-4685-be1f-d57550cc96cc" xsi:nil="true"/>
+    <ShowIn xmlns="4873beb7-5857-4685-be1f-d57550cc96cc">Show everywhere</ShowIn>
+    <ThumbnailAssetId xmlns="4873beb7-5857-4685-be1f-d57550cc96cc" xsi:nil="true"/>
+    <UALocComments xmlns="4873beb7-5857-4685-be1f-d57550cc96cc" xsi:nil="true"/>
+    <UALocRecommendation xmlns="4873beb7-5857-4685-be1f-d57550cc96cc">Localize</UALocRecommendation>
+    <LastModifiedDateTime xmlns="4873beb7-5857-4685-be1f-d57550cc96cc" xsi:nil="true"/>
+    <LegacyData xmlns="4873beb7-5857-4685-be1f-d57550cc96cc" xsi:nil="true"/>
+    <LocManualTestRequired xmlns="4873beb7-5857-4685-be1f-d57550cc96cc">false</LocManualTestRequired>
+    <LocMarketGroupTiers2 xmlns="4873beb7-5857-4685-be1f-d57550cc96cc" xsi:nil="true"/>
+    <ClipArtFilename xmlns="4873beb7-5857-4685-be1f-d57550cc96cc" xsi:nil="true"/>
+    <TPApplication xmlns="4873beb7-5857-4685-be1f-d57550cc96cc" xsi:nil="true"/>
+    <CSXHash xmlns="4873beb7-5857-4685-be1f-d57550cc96cc" xsi:nil="true"/>
+    <DirectSourceMarket xmlns="4873beb7-5857-4685-be1f-d57550cc96cc" xsi:nil="true"/>
+    <PrimaryImageGen xmlns="4873beb7-5857-4685-be1f-d57550cc96cc">true</PrimaryImageGen>
+    <PlannedPubDate xmlns="4873beb7-5857-4685-be1f-d57550cc96cc" xsi:nil="true"/>
+    <CSXSubmissionMarket xmlns="4873beb7-5857-4685-be1f-d57550cc96cc" xsi:nil="true"/>
+    <Downloads xmlns="4873beb7-5857-4685-be1f-d57550cc96cc">0</Downloads>
+    <ArtSampleDocs xmlns="4873beb7-5857-4685-be1f-d57550cc96cc" xsi:nil="true"/>
+    <TrustLevel xmlns="4873beb7-5857-4685-be1f-d57550cc96cc">1 Microsoft Managed Content</TrustLevel>
+    <BlockPublish xmlns="4873beb7-5857-4685-be1f-d57550cc96cc">false</BlockPublish>
+    <TPLaunchHelpLinkType xmlns="4873beb7-5857-4685-be1f-d57550cc96cc">Template</TPLaunchHelpLinkType>
+    <LocalizationTagsTaxHTField0 xmlns="4873beb7-5857-4685-be1f-d57550cc96cc">
+      <Terms xmlns="http://schemas.microsoft.com/office/infopath/2007/PartnerControls"/>
+    </LocalizationTagsTaxHTField0>
+    <BusinessGroup xmlns="4873beb7-5857-4685-be1f-d57550cc96cc" xsi:nil="true"/>
+    <Providers xmlns="4873beb7-5857-4685-be1f-d57550cc96cc" xsi:nil="true"/>
+    <TemplateTemplateType xmlns="4873beb7-5857-4685-be1f-d57550cc96cc">Word Document Template</TemplateTemplateType>
+    <TimesCloned xmlns="4873beb7-5857-4685-be1f-d57550cc96cc" xsi:nil="true"/>
+    <TPAppVersion xmlns="4873beb7-5857-4685-be1f-d57550cc96cc" xsi:nil="true"/>
+    <VoteCount xmlns="4873beb7-5857-4685-be1f-d57550cc96cc" xsi:nil="true"/>
+    <AverageRating xmlns="4873beb7-5857-4685-be1f-d57550cc96cc" xsi:nil="true"/>
+    <FeatureTagsTaxHTField0 xmlns="4873beb7-5857-4685-be1f-d57550cc96cc">
+      <Terms xmlns="http://schemas.microsoft.com/office/infopath/2007/PartnerControls"/>
+    </FeatureTagsTaxHTField0>
+    <Provider xmlns="4873beb7-5857-4685-be1f-d57550cc96cc" xsi:nil="true"/>
+    <UACurrentWords xmlns="4873beb7-5857-4685-be1f-d57550cc96cc" xsi:nil="true"/>
+    <AssetId xmlns="4873beb7-5857-4685-be1f-d57550cc96cc">TP103457714</AssetId>
+    <TPClientViewer xmlns="4873beb7-5857-4685-be1f-d57550cc96cc" xsi:nil="true"/>
+    <DSATActionTaken xmlns="4873beb7-5857-4685-be1f-d57550cc96cc" xsi:nil="true"/>
+    <APEditor xmlns="4873beb7-5857-4685-be1f-d57550cc96cc">
+      <UserInfo>
+        <DisplayName/>
+        <AccountId xsi:nil="true"/>
+        <AccountType/>
+      </UserInfo>
+    </APEditor>
+    <TPInstallLocation xmlns="4873beb7-5857-4685-be1f-d57550cc96cc" xsi:nil="true"/>
+    <OOCacheId xmlns="4873beb7-5857-4685-be1f-d57550cc96cc" xsi:nil="true"/>
+    <IsDeleted xmlns="4873beb7-5857-4685-be1f-d57550cc96cc">false</IsDeleted>
+    <PublishTargets xmlns="4873beb7-5857-4685-be1f-d57550cc96cc">OfficeOnlineVNext</PublishTargets>
+    <ApprovalLog xmlns="4873beb7-5857-4685-be1f-d57550cc96cc" xsi:nil="true"/>
+    <BugNumber xmlns="4873beb7-5857-4685-be1f-d57550cc96cc" xsi:nil="true"/>
+    <CrawlForDependencies xmlns="4873beb7-5857-4685-be1f-d57550cc96cc">false</CrawlForDependencies>
+    <InternalTagsTaxHTField0 xmlns="4873beb7-5857-4685-be1f-d57550cc96cc">
+      <Terms xmlns="http://schemas.microsoft.com/office/infopath/2007/PartnerControls"/>
+    </InternalTagsTaxHTField0>
+    <LastHandOff xmlns="4873beb7-5857-4685-be1f-d57550cc96cc" xsi:nil="true"/>
+    <Milestone xmlns="4873beb7-5857-4685-be1f-d57550cc96cc" xsi:nil="true"/>
+    <OriginalRelease xmlns="4873beb7-5857-4685-be1f-d57550cc96cc">15</OriginalRelease>
+    <RecommendationsModifier xmlns="4873beb7-5857-4685-be1f-d57550cc96cc" xsi:nil="true"/>
+    <ScenarioTagsTaxHTField0 xmlns="4873beb7-5857-4685-be1f-d57550cc96cc">
+      <Terms xmlns="http://schemas.microsoft.com/office/infopath/2007/PartnerControls"/>
+    </ScenarioTagsTaxHTField0>
+    <UANotes xmlns="4873beb7-5857-4685-be1f-d57550cc96cc" xsi:nil="true"/>
+  </documentManagement>
+</p:properties>
+</file>
+
+<file path=customXml/item2.xml><?xml version="1.0" encoding="utf-8"?>
 <ct:contentTypeSchema xmlns:ct="http://schemas.microsoft.com/office/2006/metadata/contentType" xmlns:ma="http://schemas.microsoft.com/office/2006/metadata/properties/metaAttributes" ct:_="" ma:_="" ma:contentTypeName="TemplateFile" ma:contentTypeID="0x0101006EDDDB5EE6D98C44930B742096920B300400F5B6D36B3EF94B4E9A635CDF2A18F5B8" ma:contentTypeVersion="72" ma:contentTypeDescription="Create a new document." ma:contentTypeScope="" ma:versionID="a23e56308344d904b51738559c3d67c9">
   <xsd:schema xmlns:xsd="http://www.w3.org/2001/XMLSchema" xmlns:xs="http://www.w3.org/2001/XMLSchema" xmlns:p="http://schemas.microsoft.com/office/2006/metadata/properties" xmlns:ns2="4873beb7-5857-4685-be1f-d57550cc96cc" targetNamespace="http://schemas.microsoft.com/office/2006/metadata/properties" ma:root="true" ma:fieldsID="cd0908cc4600e77bf5da051303e00c8d" ns2:_="">
     <xsd:import namespace="4873beb7-5857-4685-be1f-d57550cc96cc"/>
@@ -30419,132 +29533,6 @@
 </ct:contentTypeSchema>
 </file>
 
-<file path=customXml/item2.xml><?xml version="1.0" encoding="utf-8"?>
-<p:properties xmlns:p="http://schemas.microsoft.com/office/2006/metadata/properties" xmlns:xsi="http://www.w3.org/2001/XMLSchema-instance" xmlns:pc="http://schemas.microsoft.com/office/infopath/2007/PartnerControls">
-  <documentManagement>
-    <APDescription xmlns="4873beb7-5857-4685-be1f-d57550cc96cc" xsi:nil="true"/>
-    <AssetExpire xmlns="4873beb7-5857-4685-be1f-d57550cc96cc">2029-01-01T08:00:00+00:00</AssetExpire>
-    <CampaignTagsTaxHTField0 xmlns="4873beb7-5857-4685-be1f-d57550cc96cc">
-      <Terms xmlns="http://schemas.microsoft.com/office/infopath/2007/PartnerControls"/>
-    </CampaignTagsTaxHTField0>
-    <IntlLangReviewDate xmlns="4873beb7-5857-4685-be1f-d57550cc96cc" xsi:nil="true"/>
-    <TPFriendlyName xmlns="4873beb7-5857-4685-be1f-d57550cc96cc" xsi:nil="true"/>
-    <IntlLangReview xmlns="4873beb7-5857-4685-be1f-d57550cc96cc">false</IntlLangReview>
-    <LocLastLocAttemptVersionLookup xmlns="4873beb7-5857-4685-be1f-d57550cc96cc">856581</LocLastLocAttemptVersionLookup>
-    <PolicheckWords xmlns="4873beb7-5857-4685-be1f-d57550cc96cc" xsi:nil="true"/>
-    <SubmitterId xmlns="4873beb7-5857-4685-be1f-d57550cc96cc" xsi:nil="true"/>
-    <AcquiredFrom xmlns="4873beb7-5857-4685-be1f-d57550cc96cc">Internal MS</AcquiredFrom>
-    <EditorialStatus xmlns="4873beb7-5857-4685-be1f-d57550cc96cc">Complete</EditorialStatus>
-    <Markets xmlns="4873beb7-5857-4685-be1f-d57550cc96cc"/>
-    <OriginAsset xmlns="4873beb7-5857-4685-be1f-d57550cc96cc" xsi:nil="true"/>
-    <AssetStart xmlns="4873beb7-5857-4685-be1f-d57550cc96cc">2012-09-19T07:42:00+00:00</AssetStart>
-    <FriendlyTitle xmlns="4873beb7-5857-4685-be1f-d57550cc96cc" xsi:nil="true"/>
-    <MarketSpecific xmlns="4873beb7-5857-4685-be1f-d57550cc96cc">false</MarketSpecific>
-    <TPNamespace xmlns="4873beb7-5857-4685-be1f-d57550cc96cc" xsi:nil="true"/>
-    <PublishStatusLookup xmlns="4873beb7-5857-4685-be1f-d57550cc96cc">
-      <Value>1622610</Value>
-    </PublishStatusLookup>
-    <APAuthor xmlns="4873beb7-5857-4685-be1f-d57550cc96cc">
-      <UserInfo>
-        <DisplayName>REDMOND\v-aptall</DisplayName>
-        <AccountId>2566</AccountId>
-        <AccountType/>
-      </UserInfo>
-    </APAuthor>
-    <TPCommandLine xmlns="4873beb7-5857-4685-be1f-d57550cc96cc" xsi:nil="true"/>
-    <IntlLangReviewer xmlns="4873beb7-5857-4685-be1f-d57550cc96cc" xsi:nil="true"/>
-    <OpenTemplate xmlns="4873beb7-5857-4685-be1f-d57550cc96cc">true</OpenTemplate>
-    <CSXSubmissionDate xmlns="4873beb7-5857-4685-be1f-d57550cc96cc" xsi:nil="true"/>
-    <TaxCatchAll xmlns="4873beb7-5857-4685-be1f-d57550cc96cc"/>
-    <Manager xmlns="4873beb7-5857-4685-be1f-d57550cc96cc" xsi:nil="true"/>
-    <NumericId xmlns="4873beb7-5857-4685-be1f-d57550cc96cc" xsi:nil="true"/>
-    <ParentAssetId xmlns="4873beb7-5857-4685-be1f-d57550cc96cc" xsi:nil="true"/>
-    <OriginalSourceMarket xmlns="4873beb7-5857-4685-be1f-d57550cc96cc" xsi:nil="true"/>
-    <ApprovalStatus xmlns="4873beb7-5857-4685-be1f-d57550cc96cc">InProgress</ApprovalStatus>
-    <TPComponent xmlns="4873beb7-5857-4685-be1f-d57550cc96cc" xsi:nil="true"/>
-    <EditorialTags xmlns="4873beb7-5857-4685-be1f-d57550cc96cc" xsi:nil="true"/>
-    <TPExecutable xmlns="4873beb7-5857-4685-be1f-d57550cc96cc" xsi:nil="true"/>
-    <TPLaunchHelpLink xmlns="4873beb7-5857-4685-be1f-d57550cc96cc" xsi:nil="true"/>
-    <LocComments xmlns="4873beb7-5857-4685-be1f-d57550cc96cc" xsi:nil="true"/>
-    <LocRecommendedHandoff xmlns="4873beb7-5857-4685-be1f-d57550cc96cc" xsi:nil="true"/>
-    <SourceTitle xmlns="4873beb7-5857-4685-be1f-d57550cc96cc" xsi:nil="true"/>
-    <CSXUpdate xmlns="4873beb7-5857-4685-be1f-d57550cc96cc">false</CSXUpdate>
-    <IntlLocPriority xmlns="4873beb7-5857-4685-be1f-d57550cc96cc" xsi:nil="true"/>
-    <UAProjectedTotalWords xmlns="4873beb7-5857-4685-be1f-d57550cc96cc" xsi:nil="true"/>
-    <AssetType xmlns="4873beb7-5857-4685-be1f-d57550cc96cc">TP</AssetType>
-    <MachineTranslated xmlns="4873beb7-5857-4685-be1f-d57550cc96cc">false</MachineTranslated>
-    <OutputCachingOn xmlns="4873beb7-5857-4685-be1f-d57550cc96cc">false</OutputCachingOn>
-    <TemplateStatus xmlns="4873beb7-5857-4685-be1f-d57550cc96cc">Complete</TemplateStatus>
-    <IsSearchable xmlns="4873beb7-5857-4685-be1f-d57550cc96cc">true</IsSearchable>
-    <ContentItem xmlns="4873beb7-5857-4685-be1f-d57550cc96cc" xsi:nil="true"/>
-    <HandoffToMSDN xmlns="4873beb7-5857-4685-be1f-d57550cc96cc" xsi:nil="true"/>
-    <ShowIn xmlns="4873beb7-5857-4685-be1f-d57550cc96cc">Show everywhere</ShowIn>
-    <ThumbnailAssetId xmlns="4873beb7-5857-4685-be1f-d57550cc96cc" xsi:nil="true"/>
-    <UALocComments xmlns="4873beb7-5857-4685-be1f-d57550cc96cc" xsi:nil="true"/>
-    <UALocRecommendation xmlns="4873beb7-5857-4685-be1f-d57550cc96cc">Localize</UALocRecommendation>
-    <LastModifiedDateTime xmlns="4873beb7-5857-4685-be1f-d57550cc96cc" xsi:nil="true"/>
-    <LegacyData xmlns="4873beb7-5857-4685-be1f-d57550cc96cc" xsi:nil="true"/>
-    <LocManualTestRequired xmlns="4873beb7-5857-4685-be1f-d57550cc96cc">false</LocManualTestRequired>
-    <LocMarketGroupTiers2 xmlns="4873beb7-5857-4685-be1f-d57550cc96cc" xsi:nil="true"/>
-    <ClipArtFilename xmlns="4873beb7-5857-4685-be1f-d57550cc96cc" xsi:nil="true"/>
-    <TPApplication xmlns="4873beb7-5857-4685-be1f-d57550cc96cc" xsi:nil="true"/>
-    <CSXHash xmlns="4873beb7-5857-4685-be1f-d57550cc96cc" xsi:nil="true"/>
-    <DirectSourceMarket xmlns="4873beb7-5857-4685-be1f-d57550cc96cc" xsi:nil="true"/>
-    <PrimaryImageGen xmlns="4873beb7-5857-4685-be1f-d57550cc96cc">true</PrimaryImageGen>
-    <PlannedPubDate xmlns="4873beb7-5857-4685-be1f-d57550cc96cc" xsi:nil="true"/>
-    <CSXSubmissionMarket xmlns="4873beb7-5857-4685-be1f-d57550cc96cc" xsi:nil="true"/>
-    <Downloads xmlns="4873beb7-5857-4685-be1f-d57550cc96cc">0</Downloads>
-    <ArtSampleDocs xmlns="4873beb7-5857-4685-be1f-d57550cc96cc" xsi:nil="true"/>
-    <TrustLevel xmlns="4873beb7-5857-4685-be1f-d57550cc96cc">1 Microsoft Managed Content</TrustLevel>
-    <BlockPublish xmlns="4873beb7-5857-4685-be1f-d57550cc96cc">false</BlockPublish>
-    <TPLaunchHelpLinkType xmlns="4873beb7-5857-4685-be1f-d57550cc96cc">Template</TPLaunchHelpLinkType>
-    <LocalizationTagsTaxHTField0 xmlns="4873beb7-5857-4685-be1f-d57550cc96cc">
-      <Terms xmlns="http://schemas.microsoft.com/office/infopath/2007/PartnerControls"/>
-    </LocalizationTagsTaxHTField0>
-    <BusinessGroup xmlns="4873beb7-5857-4685-be1f-d57550cc96cc" xsi:nil="true"/>
-    <Providers xmlns="4873beb7-5857-4685-be1f-d57550cc96cc" xsi:nil="true"/>
-    <TemplateTemplateType xmlns="4873beb7-5857-4685-be1f-d57550cc96cc">Word Document Template</TemplateTemplateType>
-    <TimesCloned xmlns="4873beb7-5857-4685-be1f-d57550cc96cc" xsi:nil="true"/>
-    <TPAppVersion xmlns="4873beb7-5857-4685-be1f-d57550cc96cc" xsi:nil="true"/>
-    <VoteCount xmlns="4873beb7-5857-4685-be1f-d57550cc96cc" xsi:nil="true"/>
-    <AverageRating xmlns="4873beb7-5857-4685-be1f-d57550cc96cc" xsi:nil="true"/>
-    <FeatureTagsTaxHTField0 xmlns="4873beb7-5857-4685-be1f-d57550cc96cc">
-      <Terms xmlns="http://schemas.microsoft.com/office/infopath/2007/PartnerControls"/>
-    </FeatureTagsTaxHTField0>
-    <Provider xmlns="4873beb7-5857-4685-be1f-d57550cc96cc" xsi:nil="true"/>
-    <UACurrentWords xmlns="4873beb7-5857-4685-be1f-d57550cc96cc" xsi:nil="true"/>
-    <AssetId xmlns="4873beb7-5857-4685-be1f-d57550cc96cc">TP103457714</AssetId>
-    <TPClientViewer xmlns="4873beb7-5857-4685-be1f-d57550cc96cc" xsi:nil="true"/>
-    <DSATActionTaken xmlns="4873beb7-5857-4685-be1f-d57550cc96cc" xsi:nil="true"/>
-    <APEditor xmlns="4873beb7-5857-4685-be1f-d57550cc96cc">
-      <UserInfo>
-        <DisplayName/>
-        <AccountId xsi:nil="true"/>
-        <AccountType/>
-      </UserInfo>
-    </APEditor>
-    <TPInstallLocation xmlns="4873beb7-5857-4685-be1f-d57550cc96cc" xsi:nil="true"/>
-    <OOCacheId xmlns="4873beb7-5857-4685-be1f-d57550cc96cc" xsi:nil="true"/>
-    <IsDeleted xmlns="4873beb7-5857-4685-be1f-d57550cc96cc">false</IsDeleted>
-    <PublishTargets xmlns="4873beb7-5857-4685-be1f-d57550cc96cc">OfficeOnlineVNext</PublishTargets>
-    <ApprovalLog xmlns="4873beb7-5857-4685-be1f-d57550cc96cc" xsi:nil="true"/>
-    <BugNumber xmlns="4873beb7-5857-4685-be1f-d57550cc96cc" xsi:nil="true"/>
-    <CrawlForDependencies xmlns="4873beb7-5857-4685-be1f-d57550cc96cc">false</CrawlForDependencies>
-    <InternalTagsTaxHTField0 xmlns="4873beb7-5857-4685-be1f-d57550cc96cc">
-      <Terms xmlns="http://schemas.microsoft.com/office/infopath/2007/PartnerControls"/>
-    </InternalTagsTaxHTField0>
-    <LastHandOff xmlns="4873beb7-5857-4685-be1f-d57550cc96cc" xsi:nil="true"/>
-    <Milestone xmlns="4873beb7-5857-4685-be1f-d57550cc96cc" xsi:nil="true"/>
-    <OriginalRelease xmlns="4873beb7-5857-4685-be1f-d57550cc96cc">15</OriginalRelease>
-    <RecommendationsModifier xmlns="4873beb7-5857-4685-be1f-d57550cc96cc" xsi:nil="true"/>
-    <ScenarioTagsTaxHTField0 xmlns="4873beb7-5857-4685-be1f-d57550cc96cc">
-      <Terms xmlns="http://schemas.microsoft.com/office/infopath/2007/PartnerControls"/>
-    </ScenarioTagsTaxHTField0>
-    <UANotes xmlns="4873beb7-5857-4685-be1f-d57550cc96cc" xsi:nil="true"/>
-  </documentManagement>
-</p:properties>
-</file>
-
 <file path=customXml/item3.xml><?xml version="1.0" encoding="utf-8"?>
 <?mso-contentType ?>
 <FormTemplates xmlns="http://schemas.microsoft.com/sharepoint/v3/contenttype/forms">
@@ -30559,6 +29547,16 @@
 </file>
 
 <file path=customXml/itemProps1.xml><?xml version="1.0" encoding="utf-8"?>
+<ds:datastoreItem xmlns:ds="http://schemas.openxmlformats.org/officeDocument/2006/customXml" ds:itemID="{63671810-3EF7-4C8E-BCBA-248ABE2BAB39}">
+  <ds:schemaRefs>
+    <ds:schemaRef ds:uri="http://schemas.microsoft.com/office/2006/metadata/properties"/>
+    <ds:schemaRef ds:uri="http://schemas.microsoft.com/office/infopath/2007/PartnerControls"/>
+    <ds:schemaRef ds:uri="4873beb7-5857-4685-be1f-d57550cc96cc"/>
+  </ds:schemaRefs>
+</ds:datastoreItem>
+</file>
+
+<file path=customXml/itemProps2.xml><?xml version="1.0" encoding="utf-8"?>
 <ds:datastoreItem xmlns:ds="http://schemas.openxmlformats.org/officeDocument/2006/customXml" ds:itemID="{9332E30D-EFB4-40E8-AB8F-C2E02C2E75EB}">
   <ds:schemaRefs>
     <ds:schemaRef ds:uri="http://schemas.microsoft.com/office/2006/metadata/contentType"/>
@@ -30576,16 +29574,6 @@
 </ds:datastoreItem>
 </file>
 
-<file path=customXml/itemProps2.xml><?xml version="1.0" encoding="utf-8"?>
-<ds:datastoreItem xmlns:ds="http://schemas.openxmlformats.org/officeDocument/2006/customXml" ds:itemID="{63671810-3EF7-4C8E-BCBA-248ABE2BAB39}">
-  <ds:schemaRefs>
-    <ds:schemaRef ds:uri="http://schemas.microsoft.com/office/2006/metadata/properties"/>
-    <ds:schemaRef ds:uri="http://schemas.microsoft.com/office/infopath/2007/PartnerControls"/>
-    <ds:schemaRef ds:uri="4873beb7-5857-4685-be1f-d57550cc96cc"/>
-  </ds:schemaRefs>
-</ds:datastoreItem>
-</file>
-
 <file path=customXml/itemProps3.xml><?xml version="1.0" encoding="utf-8"?>
 <ds:datastoreItem xmlns:ds="http://schemas.openxmlformats.org/officeDocument/2006/customXml" ds:itemID="{499EA1EC-B023-4266-9865-E1EDA122A8C9}">
   <ds:schemaRefs>
@@ -30595,7 +29583,7 @@
 </file>
 
 <file path=customXml/itemProps4.xml><?xml version="1.0" encoding="utf-8"?>
-<ds:datastoreItem xmlns:ds="http://schemas.openxmlformats.org/officeDocument/2006/customXml" ds:itemID="{CB13BF2D-3322-497A-BF4B-9D9342D1D418}">
+<ds:datastoreItem xmlns:ds="http://schemas.openxmlformats.org/officeDocument/2006/customXml" ds:itemID="{9DB2BABA-8DBC-4787-81A1-F46D045A484F}">
   <ds:schemaRefs>
     <ds:schemaRef ds:uri="http://schemas.openxmlformats.org/officeDocument/2006/bibliography"/>
   </ds:schemaRefs>

</xml_diff>